<commit_message>
Updating to fix sample data
</commit_message>
<xml_diff>
--- a/document_generation/output/report.docx
+++ b/document_generation/output/report.docx
@@ -4,16 +4,28 @@
   <w:body>
     <w:p>
       <w:pPr>
+        <w:pStyle w:val="Heading2"/>
+      </w:pPr>
+      <w:bookmarkStart w:id="21" w:name="matrix-questions"/>
+      <w:bookmarkEnd w:id="21"/>
+      <w:r>
+        <w:t xml:space="preserve">Matrix Questions</w:t>
+      </w:r>
+    </w:p>
+    <w:p>
+      <w:pPr>
         <w:pStyle w:val="Heading3"/>
       </w:pPr>
-      <w:bookmarkStart w:id="21" w:name="q1-this-is-a-bipolar-matrix."/>
-      <w:bookmarkEnd w:id="21"/>
+      <w:bookmarkStart w:id="22" w:name="q1"/>
+      <w:bookmarkEnd w:id="22"/>
       <w:r>
         <w:t xml:space="preserve">1. Q1</w:t>
       </w:r>
-      <w:r>
-        <w:t xml:space="preserve"> </w:t>
-      </w:r>
+    </w:p>
+    <w:p>
+      <w:pPr>
+        <w:pStyle w:val="FirstParagraph"/>
+      </w:pPr>
       <w:r>
         <w:t xml:space="preserve">This is a bipolar matrix.</w:t>
       </w:r>
@@ -22,64 +34,82 @@
       <w:pPr>
         <w:pStyle w:val="Heading3"/>
       </w:pPr>
-      <w:bookmarkStart w:id="22" w:name="q14-this-is-a-drag-and-drop-rank-order-question"/>
-      <w:bookmarkEnd w:id="22"/>
-      <w:r>
-        <w:t xml:space="preserve">2. Q14</w:t>
-      </w:r>
-      <w:r>
-        <w:t xml:space="preserve"> </w:t>
-      </w:r>
-      <w:r>
-        <w:t xml:space="preserve">This is a drag and drop rank order question</w:t>
+      <w:bookmarkStart w:id="23" w:name="q2"/>
+      <w:bookmarkEnd w:id="23"/>
+      <w:r>
+        <w:t xml:space="preserve">2. Q2</w:t>
+      </w:r>
+    </w:p>
+    <w:p>
+      <w:pPr>
+        <w:pStyle w:val="FirstParagraph"/>
+      </w:pPr>
+      <w:r>
+        <w:t xml:space="preserve">This is a single answer likert matrix.</w:t>
       </w:r>
     </w:p>
     <w:p>
       <w:pPr>
         <w:pStyle w:val="Heading3"/>
       </w:pPr>
-      <w:bookmarkStart w:id="23" w:name="q8-this-is-a-drop-down-list"/>
-      <w:bookmarkEnd w:id="23"/>
-      <w:r>
-        <w:t xml:space="preserve">3. Q8</w:t>
-      </w:r>
-      <w:r>
-        <w:t xml:space="preserve"> </w:t>
-      </w:r>
-      <w:r>
-        <w:t xml:space="preserve">This is a drop down list</w:t>
+      <w:bookmarkStart w:id="24" w:name="q3"/>
+      <w:bookmarkEnd w:id="24"/>
+      <w:r>
+        <w:t xml:space="preserve">3. Q3</w:t>
+      </w:r>
+    </w:p>
+    <w:p>
+      <w:pPr>
+        <w:pStyle w:val="FirstParagraph"/>
+      </w:pPr>
+      <w:r>
+        <w:t xml:space="preserve">This is a multiple answer likert matrix</w:t>
       </w:r>
     </w:p>
     <w:p>
       <w:pPr>
         <w:pStyle w:val="Heading3"/>
       </w:pPr>
-      <w:bookmarkStart w:id="24" w:name="q4-this-is-a-drop-down-matrix"/>
-      <w:bookmarkEnd w:id="24"/>
+      <w:bookmarkStart w:id="25" w:name="q4"/>
+      <w:bookmarkEnd w:id="25"/>
       <w:r>
         <w:t xml:space="preserve">4. Q4</w:t>
       </w:r>
-      <w:r>
-        <w:t xml:space="preserve"> </w:t>
-      </w:r>
+    </w:p>
+    <w:p>
+      <w:pPr>
+        <w:pStyle w:val="FirstParagraph"/>
+      </w:pPr>
       <w:r>
         <w:t xml:space="preserve">This is a drop down matrix</w:t>
       </w:r>
     </w:p>
     <w:p>
       <w:pPr>
+        <w:pStyle w:val="Heading2"/>
+      </w:pPr>
+      <w:bookmarkStart w:id="26" w:name="multiple-choice-questions"/>
+      <w:bookmarkEnd w:id="26"/>
+      <w:r>
+        <w:t xml:space="preserve">Multiple Choice Questions</w:t>
+      </w:r>
+    </w:p>
+    <w:p>
+      <w:pPr>
         <w:pStyle w:val="Heading3"/>
       </w:pPr>
-      <w:bookmarkStart w:id="25" w:name="q11-this-is-a-multiple-answer-check-all-column-question."/>
-      <w:bookmarkEnd w:id="25"/>
-      <w:r>
-        <w:t xml:space="preserve">5. Q11</w:t>
-      </w:r>
-      <w:r>
-        <w:t xml:space="preserve"> </w:t>
-      </w:r>
-      <w:r>
-        <w:t xml:space="preserve">This is a multiple answer (check all) column question.</w:t>
+      <w:bookmarkStart w:id="27" w:name="q5"/>
+      <w:bookmarkEnd w:id="27"/>
+      <w:r>
+        <w:t xml:space="preserve">1. Q5</w:t>
+      </w:r>
+    </w:p>
+    <w:p>
+      <w:pPr>
+        <w:pStyle w:val="FirstParagraph"/>
+      </w:pPr>
+      <w:r>
+        <w:t xml:space="preserve">This is a single answer horizontal question</w:t>
       </w:r>
     </w:p>
     <w:tbl>
@@ -153,18 +183,18 @@
               <w:jc w:val="right"/>
             </w:pPr>
             <w:r>
-              <w:t xml:space="preserve">5</w:t>
-            </w:r>
-          </w:p>
-        </w:tc>
-        <w:tc>
-          <w:p>
-            <w:pPr>
-              <w:pStyle w:val="Compact"/>
-              <w:jc w:val="left"/>
-            </w:pPr>
-            <w:r>
-              <w:t xml:space="preserve">83.3%</w:t>
+              <w:t xml:space="preserve">0</w:t>
+            </w:r>
+          </w:p>
+        </w:tc>
+        <w:tc>
+          <w:p>
+            <w:pPr>
+              <w:pStyle w:val="Compact"/>
+              <w:jc w:val="left"/>
+            </w:pPr>
+            <w:r>
+              <w:t xml:space="preserve">0.0%</w:t>
             </w:r>
           </w:p>
         </w:tc>
@@ -223,18 +253,18 @@
               <w:jc w:val="right"/>
             </w:pPr>
             <w:r>
-              <w:t xml:space="preserve">1</w:t>
-            </w:r>
-          </w:p>
-        </w:tc>
-        <w:tc>
-          <w:p>
-            <w:pPr>
-              <w:pStyle w:val="Compact"/>
-              <w:jc w:val="left"/>
-            </w:pPr>
-            <w:r>
-              <w:t xml:space="preserve">16.7%</w:t>
+              <w:t xml:space="preserve">3</w:t>
+            </w:r>
+          </w:p>
+        </w:tc>
+        <w:tc>
+          <w:p>
+            <w:pPr>
+              <w:pStyle w:val="Compact"/>
+              <w:jc w:val="left"/>
+            </w:pPr>
+            <w:r>
+              <w:t xml:space="preserve">50.0%</w:t>
             </w:r>
           </w:p>
         </w:tc>
@@ -246,6 +276,76 @@
             </w:pPr>
             <w:r>
               <w:t xml:space="preserve">Click to write Choice 3</w:t>
+            </w:r>
+          </w:p>
+        </w:tc>
+      </w:tr>
+      <w:tr>
+        <w:tc>
+          <w:p>
+            <w:pPr>
+              <w:pStyle w:val="Compact"/>
+              <w:jc w:val="right"/>
+            </w:pPr>
+            <w:r>
+              <w:t xml:space="preserve">0</w:t>
+            </w:r>
+          </w:p>
+        </w:tc>
+        <w:tc>
+          <w:p>
+            <w:pPr>
+              <w:pStyle w:val="Compact"/>
+              <w:jc w:val="left"/>
+            </w:pPr>
+            <w:r>
+              <w:t xml:space="preserve">0.0%</w:t>
+            </w:r>
+          </w:p>
+        </w:tc>
+        <w:tc>
+          <w:p>
+            <w:pPr>
+              <w:pStyle w:val="Compact"/>
+              <w:jc w:val="left"/>
+            </w:pPr>
+            <w:r>
+              <w:t xml:space="preserve">Click to write Choice 4</w:t>
+            </w:r>
+          </w:p>
+        </w:tc>
+      </w:tr>
+      <w:tr>
+        <w:tc>
+          <w:p>
+            <w:pPr>
+              <w:pStyle w:val="Compact"/>
+              <w:jc w:val="right"/>
+            </w:pPr>
+            <w:r>
+              <w:t xml:space="preserve">0</w:t>
+            </w:r>
+          </w:p>
+        </w:tc>
+        <w:tc>
+          <w:p>
+            <w:pPr>
+              <w:pStyle w:val="Compact"/>
+              <w:jc w:val="left"/>
+            </w:pPr>
+            <w:r>
+              <w:t xml:space="preserve">0.0%</w:t>
+            </w:r>
+          </w:p>
+        </w:tc>
+        <w:tc>
+          <w:p>
+            <w:pPr>
+              <w:pStyle w:val="Compact"/>
+              <w:jc w:val="left"/>
+            </w:pPr>
+            <w:r>
+              <w:t xml:space="preserve">Click to write Choice 5</w:t>
             </w:r>
           </w:p>
         </w:tc>
@@ -255,32 +355,18 @@
       <w:pPr>
         <w:pStyle w:val="Heading3"/>
       </w:pPr>
-      <w:bookmarkStart w:id="26" w:name="q3-this-is-a-multiple-answer-likert-matrix"/>
-      <w:bookmarkEnd w:id="26"/>
-      <w:r>
-        <w:t xml:space="preserve">6. Q3</w:t>
-      </w:r>
-      <w:r>
-        <w:t xml:space="preserve"> </w:t>
-      </w:r>
-      <w:r>
-        <w:t xml:space="preserve">This is a multiple answer likert matrix</w:t>
-      </w:r>
-    </w:p>
-    <w:p>
-      <w:pPr>
-        <w:pStyle w:val="Heading3"/>
-      </w:pPr>
-      <w:bookmarkStart w:id="27" w:name="q12-this-is-a-multiple-choice-check-all-horizontal-question"/>
-      <w:bookmarkEnd w:id="27"/>
-      <w:r>
-        <w:t xml:space="preserve">7. Q12</w:t>
-      </w:r>
-      <w:r>
-        <w:t xml:space="preserve"> </w:t>
-      </w:r>
-      <w:r>
-        <w:t xml:space="preserve">This is a multiple choice (check all) horizontal question</w:t>
+      <w:bookmarkStart w:id="28" w:name="q6"/>
+      <w:bookmarkEnd w:id="28"/>
+      <w:r>
+        <w:t xml:space="preserve">2. Q6</w:t>
+      </w:r>
+    </w:p>
+    <w:p>
+      <w:pPr>
+        <w:pStyle w:val="FirstParagraph"/>
+      </w:pPr>
+      <w:r>
+        <w:t xml:space="preserve">This is a single answer vertical question</w:t>
       </w:r>
     </w:p>
     <w:tbl>
@@ -354,18 +440,18 @@
               <w:jc w:val="right"/>
             </w:pPr>
             <w:r>
-              <w:t xml:space="preserve">3</w:t>
-            </w:r>
-          </w:p>
-        </w:tc>
-        <w:tc>
-          <w:p>
-            <w:pPr>
-              <w:pStyle w:val="Compact"/>
-              <w:jc w:val="left"/>
-            </w:pPr>
-            <w:r>
-              <w:t xml:space="preserve">50%</w:t>
+              <w:t xml:space="preserve">2</w:t>
+            </w:r>
+          </w:p>
+        </w:tc>
+        <w:tc>
+          <w:p>
+            <w:pPr>
+              <w:pStyle w:val="Compact"/>
+              <w:jc w:val="left"/>
+            </w:pPr>
+            <w:r>
+              <w:t xml:space="preserve">33.3%</w:t>
             </w:r>
           </w:p>
         </w:tc>
@@ -389,18 +475,18 @@
               <w:jc w:val="right"/>
             </w:pPr>
             <w:r>
-              <w:t xml:space="preserve">3</w:t>
-            </w:r>
-          </w:p>
-        </w:tc>
-        <w:tc>
-          <w:p>
-            <w:pPr>
-              <w:pStyle w:val="Compact"/>
-              <w:jc w:val="left"/>
-            </w:pPr>
-            <w:r>
-              <w:t xml:space="preserve">50%</w:t>
+              <w:t xml:space="preserve">2</w:t>
+            </w:r>
+          </w:p>
+        </w:tc>
+        <w:tc>
+          <w:p>
+            <w:pPr>
+              <w:pStyle w:val="Compact"/>
+              <w:jc w:val="left"/>
+            </w:pPr>
+            <w:r>
+              <w:t xml:space="preserve">33.3%</w:t>
             </w:r>
           </w:p>
         </w:tc>
@@ -424,18 +510,18 @@
               <w:jc w:val="right"/>
             </w:pPr>
             <w:r>
-              <w:t xml:space="preserve">0</w:t>
-            </w:r>
-          </w:p>
-        </w:tc>
-        <w:tc>
-          <w:p>
-            <w:pPr>
-              <w:pStyle w:val="Compact"/>
-              <w:jc w:val="left"/>
-            </w:pPr>
-            <w:r>
-              <w:t xml:space="preserve">0%</w:t>
+              <w:t xml:space="preserve">1</w:t>
+            </w:r>
+          </w:p>
+        </w:tc>
+        <w:tc>
+          <w:p>
+            <w:pPr>
+              <w:pStyle w:val="Compact"/>
+              <w:jc w:val="left"/>
+            </w:pPr>
+            <w:r>
+              <w:t xml:space="preserve">16.7%</w:t>
             </w:r>
           </w:p>
         </w:tc>
@@ -456,16 +542,18 @@
       <w:pPr>
         <w:pStyle w:val="Heading3"/>
       </w:pPr>
-      <w:bookmarkStart w:id="28" w:name="q13-this-is-a-multiple-choice-check-all-vertical-question"/>
-      <w:bookmarkEnd w:id="28"/>
-      <w:r>
-        <w:t xml:space="preserve">8. Q13</w:t>
-      </w:r>
-      <w:r>
-        <w:t xml:space="preserve"> </w:t>
-      </w:r>
-      <w:r>
-        <w:t xml:space="preserve">This is a multiple choice (check all) vertical question</w:t>
+      <w:bookmarkStart w:id="29" w:name="q7"/>
+      <w:bookmarkEnd w:id="29"/>
+      <w:r>
+        <w:t xml:space="preserve">3. Q7</w:t>
+      </w:r>
+    </w:p>
+    <w:p>
+      <w:pPr>
+        <w:pStyle w:val="FirstParagraph"/>
+      </w:pPr>
+      <w:r>
+        <w:t xml:space="preserve">This is a single answer column question</w:t>
       </w:r>
     </w:p>
     <w:tbl>
@@ -609,18 +697,18 @@
               <w:jc w:val="right"/>
             </w:pPr>
             <w:r>
-              <w:t xml:space="preserve">2</w:t>
-            </w:r>
-          </w:p>
-        </w:tc>
-        <w:tc>
-          <w:p>
-            <w:pPr>
-              <w:pStyle w:val="Compact"/>
-              <w:jc w:val="left"/>
-            </w:pPr>
-            <w:r>
-              <w:t xml:space="preserve">33.3%</w:t>
+              <w:t xml:space="preserve">0</w:t>
+            </w:r>
+          </w:p>
+        </w:tc>
+        <w:tc>
+          <w:p>
+            <w:pPr>
+              <w:pStyle w:val="Compact"/>
+              <w:jc w:val="left"/>
+            </w:pPr>
+            <w:r>
+              <w:t xml:space="preserve">0.0%</w:t>
             </w:r>
           </w:p>
         </w:tc>
@@ -641,14 +729,52 @@
       <w:pPr>
         <w:pStyle w:val="Heading3"/>
       </w:pPr>
-      <w:bookmarkStart w:id="29" w:name="q10-this-is-a-multiple-selection-box"/>
-      <w:bookmarkEnd w:id="29"/>
-      <w:r>
-        <w:t xml:space="preserve">9. Q10</w:t>
-      </w:r>
-      <w:r>
-        <w:t xml:space="preserve"> </w:t>
-      </w:r>
+      <w:bookmarkStart w:id="30" w:name="q8"/>
+      <w:bookmarkEnd w:id="30"/>
+      <w:r>
+        <w:t xml:space="preserve">4. Q8</w:t>
+      </w:r>
+    </w:p>
+    <w:p>
+      <w:pPr>
+        <w:pStyle w:val="FirstParagraph"/>
+      </w:pPr>
+      <w:r>
+        <w:t xml:space="preserve">This is a drop down list</w:t>
+      </w:r>
+    </w:p>
+    <w:p>
+      <w:pPr>
+        <w:pStyle w:val="Heading3"/>
+      </w:pPr>
+      <w:bookmarkStart w:id="31" w:name="q9"/>
+      <w:bookmarkEnd w:id="31"/>
+      <w:r>
+        <w:t xml:space="preserve">5. Q9</w:t>
+      </w:r>
+    </w:p>
+    <w:p>
+      <w:pPr>
+        <w:pStyle w:val="FirstParagraph"/>
+      </w:pPr>
+      <w:r>
+        <w:t xml:space="preserve">This is a single selection box</w:t>
+      </w:r>
+    </w:p>
+    <w:p>
+      <w:pPr>
+        <w:pStyle w:val="Heading3"/>
+      </w:pPr>
+      <w:bookmarkStart w:id="32" w:name="q10"/>
+      <w:bookmarkEnd w:id="32"/>
+      <w:r>
+        <w:t xml:space="preserve">6. Q10</w:t>
+      </w:r>
+    </w:p>
+    <w:p>
+      <w:pPr>
+        <w:pStyle w:val="FirstParagraph"/>
+      </w:pPr>
       <w:r>
         <w:t xml:space="preserve">This is a multiple selection box</w:t>
       </w:r>
@@ -657,48 +783,18 @@
       <w:pPr>
         <w:pStyle w:val="Heading3"/>
       </w:pPr>
-      <w:bookmarkStart w:id="30" w:name="q15-this-is-a-radio-button-rank-order-question"/>
-      <w:bookmarkEnd w:id="30"/>
-      <w:r>
-        <w:t xml:space="preserve">10. Q15</w:t>
-      </w:r>
-      <w:r>
-        <w:t xml:space="preserve"> </w:t>
-      </w:r>
-      <w:r>
-        <w:t xml:space="preserve">This is a radio button rank order question</w:t>
-      </w:r>
-    </w:p>
-    <w:p>
-      <w:pPr>
-        <w:pStyle w:val="Heading3"/>
-      </w:pPr>
-      <w:bookmarkStart w:id="31" w:name="q16-this-is-a-side-by-side-question-column-1-has-multiple-answers-column-2-has-single-answers"/>
-      <w:bookmarkEnd w:id="31"/>
-      <w:r>
-        <w:t xml:space="preserve">11. Q16</w:t>
-      </w:r>
-      <w:r>
-        <w:t xml:space="preserve"> </w:t>
-      </w:r>
-      <w:r>
-        <w:t xml:space="preserve">This is a side by side question Column 1 has multiple answers Column 2 has single answers</w:t>
-      </w:r>
-    </w:p>
-    <w:p>
-      <w:pPr>
-        <w:pStyle w:val="Heading3"/>
-      </w:pPr>
-      <w:bookmarkStart w:id="32" w:name="q7-this-is-a-single-answer-column-question"/>
-      <w:bookmarkEnd w:id="32"/>
-      <w:r>
-        <w:t xml:space="preserve">12. Q7</w:t>
-      </w:r>
-      <w:r>
-        <w:t xml:space="preserve"> </w:t>
-      </w:r>
-      <w:r>
-        <w:t xml:space="preserve">This is a single answer column question</w:t>
+      <w:bookmarkStart w:id="33" w:name="q11"/>
+      <w:bookmarkEnd w:id="33"/>
+      <w:r>
+        <w:t xml:space="preserve">7. Q11</w:t>
+      </w:r>
+    </w:p>
+    <w:p>
+      <w:pPr>
+        <w:pStyle w:val="FirstParagraph"/>
+      </w:pPr>
+      <w:r>
+        <w:t xml:space="preserve">This is a multiple answer (check allcolumn question.</w:t>
       </w:r>
     </w:p>
     <w:tbl>
@@ -772,18 +868,18 @@
               <w:jc w:val="right"/>
             </w:pPr>
             <w:r>
-              <w:t xml:space="preserve">2</w:t>
-            </w:r>
-          </w:p>
-        </w:tc>
-        <w:tc>
-          <w:p>
-            <w:pPr>
-              <w:pStyle w:val="Compact"/>
-              <w:jc w:val="left"/>
-            </w:pPr>
-            <w:r>
-              <w:t xml:space="preserve">33.3%</w:t>
+              <w:t xml:space="preserve">5</w:t>
+            </w:r>
+          </w:p>
+        </w:tc>
+        <w:tc>
+          <w:p>
+            <w:pPr>
+              <w:pStyle w:val="Compact"/>
+              <w:jc w:val="left"/>
+            </w:pPr>
+            <w:r>
+              <w:t xml:space="preserve">83.3%</w:t>
             </w:r>
           </w:p>
         </w:tc>
@@ -807,18 +903,18 @@
               <w:jc w:val="right"/>
             </w:pPr>
             <w:r>
-              <w:t xml:space="preserve">3</w:t>
-            </w:r>
-          </w:p>
-        </w:tc>
-        <w:tc>
-          <w:p>
-            <w:pPr>
-              <w:pStyle w:val="Compact"/>
-              <w:jc w:val="left"/>
-            </w:pPr>
-            <w:r>
-              <w:t xml:space="preserve">50.0%</w:t>
+              <w:t xml:space="preserve">2</w:t>
+            </w:r>
+          </w:p>
+        </w:tc>
+        <w:tc>
+          <w:p>
+            <w:pPr>
+              <w:pStyle w:val="Compact"/>
+              <w:jc w:val="left"/>
+            </w:pPr>
+            <w:r>
+              <w:t xml:space="preserve">33.3%</w:t>
             </w:r>
           </w:p>
         </w:tc>
@@ -842,18 +938,18 @@
               <w:jc w:val="right"/>
             </w:pPr>
             <w:r>
-              <w:t xml:space="preserve">0</w:t>
-            </w:r>
-          </w:p>
-        </w:tc>
-        <w:tc>
-          <w:p>
-            <w:pPr>
-              <w:pStyle w:val="Compact"/>
-              <w:jc w:val="left"/>
-            </w:pPr>
-            <w:r>
-              <w:t xml:space="preserve">0.0%</w:t>
+              <w:t xml:space="preserve">1</w:t>
+            </w:r>
+          </w:p>
+        </w:tc>
+        <w:tc>
+          <w:p>
+            <w:pPr>
+              <w:pStyle w:val="Compact"/>
+              <w:jc w:val="left"/>
+            </w:pPr>
+            <w:r>
+              <w:t xml:space="preserve">16.7%</w:t>
             </w:r>
           </w:p>
         </w:tc>
@@ -874,16 +970,18 @@
       <w:pPr>
         <w:pStyle w:val="Heading3"/>
       </w:pPr>
-      <w:bookmarkStart w:id="33" w:name="q5-this-is-a-single-answer-horizontal-question"/>
-      <w:bookmarkEnd w:id="33"/>
-      <w:r>
-        <w:t xml:space="preserve">13. Q5</w:t>
-      </w:r>
-      <w:r>
-        <w:t xml:space="preserve"> </w:t>
-      </w:r>
-      <w:r>
-        <w:t xml:space="preserve">This is a single answer horizontal question</w:t>
+      <w:bookmarkStart w:id="34" w:name="q12"/>
+      <w:bookmarkEnd w:id="34"/>
+      <w:r>
+        <w:t xml:space="preserve">8. Q12</w:t>
+      </w:r>
+    </w:p>
+    <w:p>
+      <w:pPr>
+        <w:pStyle w:val="FirstParagraph"/>
+      </w:pPr>
+      <w:r>
+        <w:t xml:space="preserve">This is a multiple choice (check allhorizontal question</w:t>
       </w:r>
     </w:p>
     <w:tbl>
@@ -957,18 +1055,18 @@
               <w:jc w:val="right"/>
             </w:pPr>
             <w:r>
-              <w:t xml:space="preserve">0</w:t>
-            </w:r>
-          </w:p>
-        </w:tc>
-        <w:tc>
-          <w:p>
-            <w:pPr>
-              <w:pStyle w:val="Compact"/>
-              <w:jc w:val="left"/>
-            </w:pPr>
-            <w:r>
-              <w:t xml:space="preserve">0.0%</w:t>
+              <w:t xml:space="preserve">3</w:t>
+            </w:r>
+          </w:p>
+        </w:tc>
+        <w:tc>
+          <w:p>
+            <w:pPr>
+              <w:pStyle w:val="Compact"/>
+              <w:jc w:val="left"/>
+            </w:pPr>
+            <w:r>
+              <w:t xml:space="preserve">50%</w:t>
             </w:r>
           </w:p>
         </w:tc>
@@ -992,18 +1090,18 @@
               <w:jc w:val="right"/>
             </w:pPr>
             <w:r>
-              <w:t xml:space="preserve">2</w:t>
-            </w:r>
-          </w:p>
-        </w:tc>
-        <w:tc>
-          <w:p>
-            <w:pPr>
-              <w:pStyle w:val="Compact"/>
-              <w:jc w:val="left"/>
-            </w:pPr>
-            <w:r>
-              <w:t xml:space="preserve">33.3%</w:t>
+              <w:t xml:space="preserve">3</w:t>
+            </w:r>
+          </w:p>
+        </w:tc>
+        <w:tc>
+          <w:p>
+            <w:pPr>
+              <w:pStyle w:val="Compact"/>
+              <w:jc w:val="left"/>
+            </w:pPr>
+            <w:r>
+              <w:t xml:space="preserve">50%</w:t>
             </w:r>
           </w:p>
         </w:tc>
@@ -1027,18 +1125,18 @@
               <w:jc w:val="right"/>
             </w:pPr>
             <w:r>
-              <w:t xml:space="preserve">3</w:t>
-            </w:r>
-          </w:p>
-        </w:tc>
-        <w:tc>
-          <w:p>
-            <w:pPr>
-              <w:pStyle w:val="Compact"/>
-              <w:jc w:val="left"/>
-            </w:pPr>
-            <w:r>
-              <w:t xml:space="preserve">50.0%</w:t>
+              <w:t xml:space="preserve">0</w:t>
+            </w:r>
+          </w:p>
+        </w:tc>
+        <w:tc>
+          <w:p>
+            <w:pPr>
+              <w:pStyle w:val="Compact"/>
+              <w:jc w:val="left"/>
+            </w:pPr>
+            <w:r>
+              <w:t xml:space="preserve">0%</w:t>
             </w:r>
           </w:p>
         </w:tc>
@@ -1050,76 +1148,6 @@
             </w:pPr>
             <w:r>
               <w:t xml:space="preserve">Click to write Choice 3</w:t>
-            </w:r>
-          </w:p>
-        </w:tc>
-      </w:tr>
-      <w:tr>
-        <w:tc>
-          <w:p>
-            <w:pPr>
-              <w:pStyle w:val="Compact"/>
-              <w:jc w:val="right"/>
-            </w:pPr>
-            <w:r>
-              <w:t xml:space="preserve">0</w:t>
-            </w:r>
-          </w:p>
-        </w:tc>
-        <w:tc>
-          <w:p>
-            <w:pPr>
-              <w:pStyle w:val="Compact"/>
-              <w:jc w:val="left"/>
-            </w:pPr>
-            <w:r>
-              <w:t xml:space="preserve">0.0%</w:t>
-            </w:r>
-          </w:p>
-        </w:tc>
-        <w:tc>
-          <w:p>
-            <w:pPr>
-              <w:pStyle w:val="Compact"/>
-              <w:jc w:val="left"/>
-            </w:pPr>
-            <w:r>
-              <w:t xml:space="preserve">Click to write Choice 4</w:t>
-            </w:r>
-          </w:p>
-        </w:tc>
-      </w:tr>
-      <w:tr>
-        <w:tc>
-          <w:p>
-            <w:pPr>
-              <w:pStyle w:val="Compact"/>
-              <w:jc w:val="right"/>
-            </w:pPr>
-            <w:r>
-              <w:t xml:space="preserve">0</w:t>
-            </w:r>
-          </w:p>
-        </w:tc>
-        <w:tc>
-          <w:p>
-            <w:pPr>
-              <w:pStyle w:val="Compact"/>
-              <w:jc w:val="left"/>
-            </w:pPr>
-            <w:r>
-              <w:t xml:space="preserve">0.0%</w:t>
-            </w:r>
-          </w:p>
-        </w:tc>
-        <w:tc>
-          <w:p>
-            <w:pPr>
-              <w:pStyle w:val="Compact"/>
-              <w:jc w:val="left"/>
-            </w:pPr>
-            <w:r>
-              <w:t xml:space="preserve">Click to write Choice 5</w:t>
             </w:r>
           </w:p>
         </w:tc>
@@ -1129,32 +1157,18 @@
       <w:pPr>
         <w:pStyle w:val="Heading3"/>
       </w:pPr>
-      <w:bookmarkStart w:id="34" w:name="q2-this-is-a-single-answer-likert-matrix."/>
-      <w:bookmarkEnd w:id="34"/>
-      <w:r>
-        <w:t xml:space="preserve">14. Q2</w:t>
-      </w:r>
-      <w:r>
-        <w:t xml:space="preserve"> </w:t>
-      </w:r>
-      <w:r>
-        <w:t xml:space="preserve">This is a single answer likert matrix.</w:t>
-      </w:r>
-    </w:p>
-    <w:p>
-      <w:pPr>
-        <w:pStyle w:val="Heading3"/>
-      </w:pPr>
-      <w:bookmarkStart w:id="35" w:name="q6-this-is-a-single-answer-vertical-question"/>
+      <w:bookmarkStart w:id="35" w:name="q13"/>
       <w:bookmarkEnd w:id="35"/>
       <w:r>
-        <w:t xml:space="preserve">15. Q6</w:t>
-      </w:r>
-      <w:r>
-        <w:t xml:space="preserve"> </w:t>
-      </w:r>
-      <w:r>
-        <w:t xml:space="preserve">This is a single answer vertical question</w:t>
+        <w:t xml:space="preserve">9. Q13</w:t>
+      </w:r>
+    </w:p>
+    <w:p>
+      <w:pPr>
+        <w:pStyle w:val="FirstParagraph"/>
+      </w:pPr>
+      <w:r>
+        <w:t xml:space="preserve">This is a multiple choice (check allvertical question</w:t>
       </w:r>
     </w:p>
     <w:tbl>
@@ -1263,18 +1277,18 @@
               <w:jc w:val="right"/>
             </w:pPr>
             <w:r>
-              <w:t xml:space="preserve">2</w:t>
-            </w:r>
-          </w:p>
-        </w:tc>
-        <w:tc>
-          <w:p>
-            <w:pPr>
-              <w:pStyle w:val="Compact"/>
-              <w:jc w:val="left"/>
-            </w:pPr>
-            <w:r>
-              <w:t xml:space="preserve">33.3%</w:t>
+              <w:t xml:space="preserve">3</w:t>
+            </w:r>
+          </w:p>
+        </w:tc>
+        <w:tc>
+          <w:p>
+            <w:pPr>
+              <w:pStyle w:val="Compact"/>
+              <w:jc w:val="left"/>
+            </w:pPr>
+            <w:r>
+              <w:t xml:space="preserve">50.0%</w:t>
             </w:r>
           </w:p>
         </w:tc>
@@ -1298,18 +1312,18 @@
               <w:jc w:val="right"/>
             </w:pPr>
             <w:r>
-              <w:t xml:space="preserve">1</w:t>
-            </w:r>
-          </w:p>
-        </w:tc>
-        <w:tc>
-          <w:p>
-            <w:pPr>
-              <w:pStyle w:val="Compact"/>
-              <w:jc w:val="left"/>
-            </w:pPr>
-            <w:r>
-              <w:t xml:space="preserve">16.7%</w:t>
+              <w:t xml:space="preserve">2</w:t>
+            </w:r>
+          </w:p>
+        </w:tc>
+        <w:tc>
+          <w:p>
+            <w:pPr>
+              <w:pStyle w:val="Compact"/>
+              <w:jc w:val="left"/>
+            </w:pPr>
+            <w:r>
+              <w:t xml:space="preserve">33.3%</w:t>
             </w:r>
           </w:p>
         </w:tc>
@@ -1328,18 +1342,76 @@
     </w:tbl>
     <w:p>
       <w:pPr>
+        <w:pStyle w:val="Heading2"/>
+      </w:pPr>
+      <w:bookmarkStart w:id="36" w:name="rank-order-questions"/>
+      <w:bookmarkEnd w:id="36"/>
+      <w:r>
+        <w:t xml:space="preserve">Rank Order Questions</w:t>
+      </w:r>
+    </w:p>
+    <w:p>
+      <w:pPr>
         <w:pStyle w:val="Heading3"/>
       </w:pPr>
-      <w:bookmarkStart w:id="36" w:name="q9-this-is-a-single-selection-box"/>
-      <w:bookmarkEnd w:id="36"/>
-      <w:r>
-        <w:t xml:space="preserve">16. Q9</w:t>
-      </w:r>
-      <w:r>
-        <w:t xml:space="preserve"> </w:t>
-      </w:r>
-      <w:r>
-        <w:t xml:space="preserve">This is a single selection box</w:t>
+      <w:bookmarkStart w:id="37" w:name="q14"/>
+      <w:bookmarkEnd w:id="37"/>
+      <w:r>
+        <w:t xml:space="preserve">1. Q14</w:t>
+      </w:r>
+    </w:p>
+    <w:p>
+      <w:pPr>
+        <w:pStyle w:val="FirstParagraph"/>
+      </w:pPr>
+      <w:r>
+        <w:t xml:space="preserve">This is a drag and drop rank order question</w:t>
+      </w:r>
+    </w:p>
+    <w:p>
+      <w:pPr>
+        <w:pStyle w:val="Heading3"/>
+      </w:pPr>
+      <w:bookmarkStart w:id="38" w:name="q15"/>
+      <w:bookmarkEnd w:id="38"/>
+      <w:r>
+        <w:t xml:space="preserve">2. Q15</w:t>
+      </w:r>
+    </w:p>
+    <w:p>
+      <w:pPr>
+        <w:pStyle w:val="FirstParagraph"/>
+      </w:pPr>
+      <w:r>
+        <w:t xml:space="preserve">This is a radio button rank order question</w:t>
+      </w:r>
+    </w:p>
+    <w:p>
+      <w:pPr>
+        <w:pStyle w:val="Heading2"/>
+      </w:pPr>
+      <w:bookmarkStart w:id="39" w:name="side-by-side-question"/>
+      <w:bookmarkEnd w:id="39"/>
+      <w:r>
+        <w:t xml:space="preserve">Side by Side Question</w:t>
+      </w:r>
+    </w:p>
+    <w:p>
+      <w:pPr>
+        <w:pStyle w:val="Heading3"/>
+      </w:pPr>
+      <w:bookmarkStart w:id="40" w:name="q16"/>
+      <w:bookmarkEnd w:id="40"/>
+      <w:r>
+        <w:t xml:space="preserve">1. Q16</w:t>
+      </w:r>
+    </w:p>
+    <w:p>
+      <w:pPr>
+        <w:pStyle w:val="FirstParagraph"/>
+      </w:pPr>
+      <w:r>
+        <w:t xml:space="preserve">This is a side by side question Column 1 has multiple answers Column 2 has single answers</w:t>
       </w:r>
     </w:p>
     <w:sectPr/>
@@ -1450,7 +1522,7 @@
     </w:lvl>
   </w:abstractNum>
   <w:abstractNum w:abstractNumId="990">
-    <w:nsid w:val="e959bf12"/>
+    <w:nsid w:val="eb8d9e32"/>
     <w:multiLevelType w:val="multilevel"/>
     <w:lvl w:ilvl="0">
       <w:numFmt w:val="bullet"/>

</xml_diff>

<commit_message>
Adding output to excel
</commit_message>
<xml_diff>
--- a/document_generation/output/report.docx
+++ b/document_generation/output/report.docx
@@ -16,100 +16,16 @@
       <w:pPr>
         <w:pStyle w:val="Heading3"/>
       </w:pPr>
-      <w:bookmarkStart w:id="22" w:name="q1"/>
+      <w:bookmarkStart w:id="22" w:name="this-is-a-bipolar-matrix."/>
       <w:bookmarkEnd w:id="22"/>
       <w:r>
-        <w:t xml:space="preserve">1. Q1</w:t>
-      </w:r>
-    </w:p>
-    <w:p>
-      <w:pPr>
-        <w:pStyle w:val="FirstParagraph"/>
-      </w:pPr>
+        <w:t xml:space="preserve">1.</w:t>
+      </w:r>
+      <w:r>
+        <w:t xml:space="preserve"> </w:t>
+      </w:r>
       <w:r>
         <w:t xml:space="preserve">This is a bipolar matrix.</w:t>
-      </w:r>
-    </w:p>
-    <w:p>
-      <w:pPr>
-        <w:pStyle w:val="Heading3"/>
-      </w:pPr>
-      <w:bookmarkStart w:id="23" w:name="q2"/>
-      <w:bookmarkEnd w:id="23"/>
-      <w:r>
-        <w:t xml:space="preserve">2. Q2</w:t>
-      </w:r>
-    </w:p>
-    <w:p>
-      <w:pPr>
-        <w:pStyle w:val="FirstParagraph"/>
-      </w:pPr>
-      <w:r>
-        <w:t xml:space="preserve">This is a single answer likert matrix.</w:t>
-      </w:r>
-    </w:p>
-    <w:p>
-      <w:pPr>
-        <w:pStyle w:val="Heading3"/>
-      </w:pPr>
-      <w:bookmarkStart w:id="24" w:name="q3"/>
-      <w:bookmarkEnd w:id="24"/>
-      <w:r>
-        <w:t xml:space="preserve">3. Q3</w:t>
-      </w:r>
-    </w:p>
-    <w:p>
-      <w:pPr>
-        <w:pStyle w:val="FirstParagraph"/>
-      </w:pPr>
-      <w:r>
-        <w:t xml:space="preserve">This is a multiple answer likert matrix</w:t>
-      </w:r>
-    </w:p>
-    <w:p>
-      <w:pPr>
-        <w:pStyle w:val="Heading3"/>
-      </w:pPr>
-      <w:bookmarkStart w:id="25" w:name="q4"/>
-      <w:bookmarkEnd w:id="25"/>
-      <w:r>
-        <w:t xml:space="preserve">4. Q4</w:t>
-      </w:r>
-    </w:p>
-    <w:p>
-      <w:pPr>
-        <w:pStyle w:val="FirstParagraph"/>
-      </w:pPr>
-      <w:r>
-        <w:t xml:space="preserve">This is a drop down matrix</w:t>
-      </w:r>
-    </w:p>
-    <w:p>
-      <w:pPr>
-        <w:pStyle w:val="Heading2"/>
-      </w:pPr>
-      <w:bookmarkStart w:id="26" w:name="multiple-choice-questions"/>
-      <w:bookmarkEnd w:id="26"/>
-      <w:r>
-        <w:t xml:space="preserve">Multiple Choice Questions</w:t>
-      </w:r>
-    </w:p>
-    <w:p>
-      <w:pPr>
-        <w:pStyle w:val="Heading3"/>
-      </w:pPr>
-      <w:bookmarkStart w:id="27" w:name="q5"/>
-      <w:bookmarkEnd w:id="27"/>
-      <w:r>
-        <w:t xml:space="preserve">1. Q5</w:t>
-      </w:r>
-    </w:p>
-    <w:p>
-      <w:pPr>
-        <w:pStyle w:val="FirstParagraph"/>
-      </w:pPr>
-      <w:r>
-        <w:t xml:space="preserve">This is a single answer horizontal question</w:t>
       </w:r>
     </w:p>
     <w:tbl>
@@ -131,59 +47,160 @@
             <w:vAlign w:val="bottom"/>
           </w:tcPr>
           <w:p>
-            <w:pPr>
-              <w:pStyle w:val="Compact"/>
-              <w:jc w:val="right"/>
-            </w:pPr>
-            <w:r>
-              <w:t xml:space="preserve">N</w:t>
-            </w:r>
-          </w:p>
-        </w:tc>
-        <w:tc>
-          <w:tcPr>
-            <w:tcBorders>
-              <w:bottom w:val="single"/>
-            </w:tcBorders>
-            <w:vAlign w:val="bottom"/>
-          </w:tcPr>
-          <w:p>
-            <w:pPr>
-              <w:pStyle w:val="Compact"/>
-              <w:jc w:val="left"/>
-            </w:pPr>
-            <w:r>
-              <w:t xml:space="preserve">Percent</w:t>
-            </w:r>
-          </w:p>
-        </w:tc>
-        <w:tc>
-          <w:tcPr>
-            <w:tcBorders>
-              <w:bottom w:val="single"/>
-            </w:tcBorders>
-            <w:vAlign w:val="bottom"/>
-          </w:tcPr>
-          <w:p>
-            <w:pPr>
-              <w:pStyle w:val="Compact"/>
-              <w:jc w:val="left"/>
-            </w:pPr>
-            <w:r>
-              <w:t xml:space="preserve">Answers</w:t>
-            </w:r>
-          </w:p>
-        </w:tc>
-      </w:tr>
-      <w:tr>
-        <w:tc>
-          <w:p>
-            <w:pPr>
-              <w:pStyle w:val="Compact"/>
-              <w:jc w:val="right"/>
-            </w:pPr>
-            <w:r>
-              <w:t xml:space="preserve">0</w:t>
+            <w:pStyle w:val="Compact"/>
+          </w:p>
+        </w:tc>
+        <w:tc>
+          <w:tcPr>
+            <w:tcBorders>
+              <w:bottom w:val="single"/>
+            </w:tcBorders>
+            <w:vAlign w:val="bottom"/>
+          </w:tcPr>
+          <w:p>
+            <w:pPr>
+              <w:pStyle w:val="Compact"/>
+              <w:jc w:val="left"/>
+            </w:pPr>
+            <w:r>
+              <w:t xml:space="preserve">1</w:t>
+            </w:r>
+          </w:p>
+        </w:tc>
+        <w:tc>
+          <w:tcPr>
+            <w:tcBorders>
+              <w:bottom w:val="single"/>
+            </w:tcBorders>
+            <w:vAlign w:val="bottom"/>
+          </w:tcPr>
+          <w:p>
+            <w:pPr>
+              <w:pStyle w:val="Compact"/>
+              <w:jc w:val="left"/>
+            </w:pPr>
+            <w:r>
+              <w:t xml:space="preserve">2</w:t>
+            </w:r>
+          </w:p>
+        </w:tc>
+        <w:tc>
+          <w:tcPr>
+            <w:tcBorders>
+              <w:bottom w:val="single"/>
+            </w:tcBorders>
+            <w:vAlign w:val="bottom"/>
+          </w:tcPr>
+          <w:p>
+            <w:pPr>
+              <w:pStyle w:val="Compact"/>
+              <w:jc w:val="left"/>
+            </w:pPr>
+            <w:r>
+              <w:t xml:space="preserve">3</w:t>
+            </w:r>
+          </w:p>
+        </w:tc>
+        <w:tc>
+          <w:tcPr>
+            <w:tcBorders>
+              <w:bottom w:val="single"/>
+            </w:tcBorders>
+            <w:vAlign w:val="bottom"/>
+          </w:tcPr>
+          <w:p>
+            <w:pStyle w:val="Compact"/>
+          </w:p>
+        </w:tc>
+      </w:tr>
+      <w:tr>
+        <w:tc>
+          <w:p>
+            <w:pPr>
+              <w:pStyle w:val="Compact"/>
+              <w:jc w:val="left"/>
+            </w:pPr>
+            <w:r>
+              <w:t xml:space="preserve">Left choice 1</w:t>
+            </w:r>
+          </w:p>
+        </w:tc>
+        <w:tc>
+          <w:p>
+            <w:pPr>
+              <w:pStyle w:val="Compact"/>
+              <w:jc w:val="left"/>
+            </w:pPr>
+            <w:r>
+              <w:t xml:space="preserve">33.3%</w:t>
+            </w:r>
+          </w:p>
+        </w:tc>
+        <w:tc>
+          <w:p>
+            <w:pPr>
+              <w:pStyle w:val="Compact"/>
+              <w:jc w:val="left"/>
+            </w:pPr>
+            <w:r>
+              <w:t xml:space="preserve">16.7%</w:t>
+            </w:r>
+          </w:p>
+        </w:tc>
+        <w:tc>
+          <w:p>
+            <w:pPr>
+              <w:pStyle w:val="Compact"/>
+              <w:jc w:val="left"/>
+            </w:pPr>
+            <w:r>
+              <w:t xml:space="preserve">33.3%</w:t>
+            </w:r>
+          </w:p>
+        </w:tc>
+        <w:tc>
+          <w:p>
+            <w:pPr>
+              <w:pStyle w:val="Compact"/>
+              <w:jc w:val="left"/>
+            </w:pPr>
+            <w:r>
+              <w:t xml:space="preserve">Right choice 1</w:t>
+            </w:r>
+          </w:p>
+        </w:tc>
+      </w:tr>
+      <w:tr>
+        <w:tc>
+          <w:p>
+            <w:pPr>
+              <w:pStyle w:val="Compact"/>
+              <w:jc w:val="left"/>
+            </w:pPr>
+            <w:r>
+              <w:t xml:space="preserve">Left choice 2</w:t>
+            </w:r>
+          </w:p>
+        </w:tc>
+        <w:tc>
+          <w:p>
+            <w:pPr>
+              <w:pStyle w:val="Compact"/>
+              <w:jc w:val="left"/>
+            </w:pPr>
+            <w:r>
+              <w:t xml:space="preserve">16.7%</w:t>
+            </w:r>
+          </w:p>
+        </w:tc>
+        <w:tc>
+          <w:p>
+            <w:pPr>
+              <w:pStyle w:val="Compact"/>
+              <w:jc w:val="left"/>
+            </w:pPr>
+            <w:r>
+              <w:t xml:space="preserve">66.7%</w:t>
             </w:r>
           </w:p>
         </w:tc>
@@ -205,20 +222,31 @@
               <w:jc w:val="left"/>
             </w:pPr>
             <w:r>
-              <w:t xml:space="preserve">Click to write Choice 1</w:t>
-            </w:r>
-          </w:p>
-        </w:tc>
-      </w:tr>
-      <w:tr>
-        <w:tc>
-          <w:p>
-            <w:pPr>
-              <w:pStyle w:val="Compact"/>
-              <w:jc w:val="right"/>
-            </w:pPr>
-            <w:r>
-              <w:t xml:space="preserve">2</w:t>
+              <w:t xml:space="preserve">Right choice 2</w:t>
+            </w:r>
+          </w:p>
+        </w:tc>
+      </w:tr>
+      <w:tr>
+        <w:tc>
+          <w:p>
+            <w:pPr>
+              <w:pStyle w:val="Compact"/>
+              <w:jc w:val="left"/>
+            </w:pPr>
+            <w:r>
+              <w:t xml:space="preserve">left choice 3</w:t>
+            </w:r>
+          </w:p>
+        </w:tc>
+        <w:tc>
+          <w:p>
+            <w:pPr>
+              <w:pStyle w:val="Compact"/>
+              <w:jc w:val="left"/>
+            </w:pPr>
+            <w:r>
+              <w:t xml:space="preserve">50.0%</w:t>
             </w:r>
           </w:p>
         </w:tc>
@@ -240,65 +268,6 @@
               <w:jc w:val="left"/>
             </w:pPr>
             <w:r>
-              <w:t xml:space="preserve">Click to write Choice 2</w:t>
-            </w:r>
-          </w:p>
-        </w:tc>
-      </w:tr>
-      <w:tr>
-        <w:tc>
-          <w:p>
-            <w:pPr>
-              <w:pStyle w:val="Compact"/>
-              <w:jc w:val="right"/>
-            </w:pPr>
-            <w:r>
-              <w:t xml:space="preserve">3</w:t>
-            </w:r>
-          </w:p>
-        </w:tc>
-        <w:tc>
-          <w:p>
-            <w:pPr>
-              <w:pStyle w:val="Compact"/>
-              <w:jc w:val="left"/>
-            </w:pPr>
-            <w:r>
-              <w:t xml:space="preserve">50.0%</w:t>
-            </w:r>
-          </w:p>
-        </w:tc>
-        <w:tc>
-          <w:p>
-            <w:pPr>
-              <w:pStyle w:val="Compact"/>
-              <w:jc w:val="left"/>
-            </w:pPr>
-            <w:r>
-              <w:t xml:space="preserve">Click to write Choice 3</w:t>
-            </w:r>
-          </w:p>
-        </w:tc>
-      </w:tr>
-      <w:tr>
-        <w:tc>
-          <w:p>
-            <w:pPr>
-              <w:pStyle w:val="Compact"/>
-              <w:jc w:val="right"/>
-            </w:pPr>
-            <w:r>
-              <w:t xml:space="preserve">0</w:t>
-            </w:r>
-          </w:p>
-        </w:tc>
-        <w:tc>
-          <w:p>
-            <w:pPr>
-              <w:pStyle w:val="Compact"/>
-              <w:jc w:val="left"/>
-            </w:pPr>
-            <w:r>
               <w:t xml:space="preserve">0.0%</w:t>
             </w:r>
           </w:p>
@@ -310,42 +279,7 @@
               <w:jc w:val="left"/>
             </w:pPr>
             <w:r>
-              <w:t xml:space="preserve">Click to write Choice 4</w:t>
-            </w:r>
-          </w:p>
-        </w:tc>
-      </w:tr>
-      <w:tr>
-        <w:tc>
-          <w:p>
-            <w:pPr>
-              <w:pStyle w:val="Compact"/>
-              <w:jc w:val="right"/>
-            </w:pPr>
-            <w:r>
-              <w:t xml:space="preserve">0</w:t>
-            </w:r>
-          </w:p>
-        </w:tc>
-        <w:tc>
-          <w:p>
-            <w:pPr>
-              <w:pStyle w:val="Compact"/>
-              <w:jc w:val="left"/>
-            </w:pPr>
-            <w:r>
-              <w:t xml:space="preserve">0.0%</w:t>
-            </w:r>
-          </w:p>
-        </w:tc>
-        <w:tc>
-          <w:p>
-            <w:pPr>
-              <w:pStyle w:val="Compact"/>
-              <w:jc w:val="left"/>
-            </w:pPr>
-            <w:r>
-              <w:t xml:space="preserve">Click to write Choice 5</w:t>
+              <w:t xml:space="preserve">right choice 3</w:t>
             </w:r>
           </w:p>
         </w:tc>
@@ -355,18 +289,16 @@
       <w:pPr>
         <w:pStyle w:val="Heading3"/>
       </w:pPr>
-      <w:bookmarkStart w:id="28" w:name="q6"/>
-      <w:bookmarkEnd w:id="28"/>
-      <w:r>
-        <w:t xml:space="preserve">2. Q6</w:t>
-      </w:r>
-    </w:p>
-    <w:p>
-      <w:pPr>
-        <w:pStyle w:val="FirstParagraph"/>
-      </w:pPr>
-      <w:r>
-        <w:t xml:space="preserve">This is a single answer vertical question</w:t>
+      <w:bookmarkStart w:id="23" w:name="this-is-a-single-answer-likert-matrix."/>
+      <w:bookmarkEnd w:id="23"/>
+      <w:r>
+        <w:t xml:space="preserve">2.</w:t>
+      </w:r>
+      <w:r>
+        <w:t xml:space="preserve"> </w:t>
+      </w:r>
+      <w:r>
+        <w:t xml:space="preserve">This is a single answer likert matrix.</w:t>
       </w:r>
     </w:p>
     <w:tbl>
@@ -388,73 +320,113 @@
             <w:vAlign w:val="bottom"/>
           </w:tcPr>
           <w:p>
-            <w:pPr>
-              <w:pStyle w:val="Compact"/>
-              <w:jc w:val="right"/>
+            <w:pStyle w:val="Compact"/>
+          </w:p>
+        </w:tc>
+        <w:tc>
+          <w:tcPr>
+            <w:tcBorders>
+              <w:bottom w:val="single"/>
+            </w:tcBorders>
+            <w:vAlign w:val="bottom"/>
+          </w:tcPr>
+          <w:p>
+            <w:pPr>
+              <w:pStyle w:val="Compact"/>
+              <w:jc w:val="left"/>
+            </w:pPr>
+            <w:r>
+              <w:t xml:space="preserve">Very Dissatisfied</w:t>
+            </w:r>
+          </w:p>
+        </w:tc>
+        <w:tc>
+          <w:tcPr>
+            <w:tcBorders>
+              <w:bottom w:val="single"/>
+            </w:tcBorders>
+            <w:vAlign w:val="bottom"/>
+          </w:tcPr>
+          <w:p>
+            <w:pPr>
+              <w:pStyle w:val="Compact"/>
+              <w:jc w:val="left"/>
+            </w:pPr>
+            <w:r>
+              <w:t xml:space="preserve">Dissatisfied</w:t>
+            </w:r>
+          </w:p>
+        </w:tc>
+        <w:tc>
+          <w:tcPr>
+            <w:tcBorders>
+              <w:bottom w:val="single"/>
+            </w:tcBorders>
+            <w:vAlign w:val="bottom"/>
+          </w:tcPr>
+          <w:p>
+            <w:pPr>
+              <w:pStyle w:val="Compact"/>
+              <w:jc w:val="left"/>
+            </w:pPr>
+            <w:r>
+              <w:t xml:space="preserve">Neutral</w:t>
+            </w:r>
+          </w:p>
+        </w:tc>
+        <w:tc>
+          <w:tcPr>
+            <w:tcBorders>
+              <w:bottom w:val="single"/>
+            </w:tcBorders>
+            <w:vAlign w:val="bottom"/>
+          </w:tcPr>
+          <w:p>
+            <w:pPr>
+              <w:pStyle w:val="Compact"/>
+              <w:jc w:val="left"/>
+            </w:pPr>
+            <w:r>
+              <w:t xml:space="preserve">Satisfied</w:t>
+            </w:r>
+          </w:p>
+        </w:tc>
+        <w:tc>
+          <w:tcPr>
+            <w:tcBorders>
+              <w:bottom w:val="single"/>
+            </w:tcBorders>
+            <w:vAlign w:val="bottom"/>
+          </w:tcPr>
+          <w:p>
+            <w:pPr>
+              <w:pStyle w:val="Compact"/>
+              <w:jc w:val="left"/>
+            </w:pPr>
+            <w:r>
+              <w:t xml:space="preserve">Very Satisfied</w:t>
+            </w:r>
+          </w:p>
+        </w:tc>
+        <w:tc>
+          <w:tcPr>
+            <w:tcBorders>
+              <w:bottom w:val="single"/>
+            </w:tcBorders>
+            <w:vAlign w:val="bottom"/>
+          </w:tcPr>
+          <w:p>
+            <w:pPr>
+              <w:pStyle w:val="Compact"/>
+              <w:jc w:val="left"/>
             </w:pPr>
             <w:r>
               <w:t xml:space="preserve">N</w:t>
             </w:r>
           </w:p>
         </w:tc>
-        <w:tc>
-          <w:tcPr>
-            <w:tcBorders>
-              <w:bottom w:val="single"/>
-            </w:tcBorders>
-            <w:vAlign w:val="bottom"/>
-          </w:tcPr>
-          <w:p>
-            <w:pPr>
-              <w:pStyle w:val="Compact"/>
-              <w:jc w:val="left"/>
-            </w:pPr>
-            <w:r>
-              <w:t xml:space="preserve">Percent</w:t>
-            </w:r>
-          </w:p>
-        </w:tc>
-        <w:tc>
-          <w:tcPr>
-            <w:tcBorders>
-              <w:bottom w:val="single"/>
-            </w:tcBorders>
-            <w:vAlign w:val="bottom"/>
-          </w:tcPr>
-          <w:p>
-            <w:pPr>
-              <w:pStyle w:val="Compact"/>
-              <w:jc w:val="left"/>
-            </w:pPr>
-            <w:r>
-              <w:t xml:space="preserve">Answers</w:t>
-            </w:r>
-          </w:p>
-        </w:tc>
-      </w:tr>
-      <w:tr>
-        <w:tc>
-          <w:p>
-            <w:pPr>
-              <w:pStyle w:val="Compact"/>
-              <w:jc w:val="right"/>
-            </w:pPr>
-            <w:r>
-              <w:t xml:space="preserve">2</w:t>
-            </w:r>
-          </w:p>
-        </w:tc>
-        <w:tc>
-          <w:p>
-            <w:pPr>
-              <w:pStyle w:val="Compact"/>
-              <w:jc w:val="left"/>
-            </w:pPr>
-            <w:r>
-              <w:t xml:space="preserve">33.3%</w:t>
-            </w:r>
-          </w:p>
-        </w:tc>
+      </w:tr>
+      <w:tr>
         <w:tc>
           <w:p>
             <w:pPr>
@@ -466,30 +438,74 @@
             </w:r>
           </w:p>
         </w:tc>
-      </w:tr>
-      <w:tr>
-        <w:tc>
-          <w:p>
-            <w:pPr>
-              <w:pStyle w:val="Compact"/>
-              <w:jc w:val="right"/>
-            </w:pPr>
-            <w:r>
-              <w:t xml:space="preserve">2</w:t>
-            </w:r>
-          </w:p>
-        </w:tc>
-        <w:tc>
-          <w:p>
-            <w:pPr>
-              <w:pStyle w:val="Compact"/>
-              <w:jc w:val="left"/>
-            </w:pPr>
-            <w:r>
-              <w:t xml:space="preserve">33.3%</w:t>
-            </w:r>
-          </w:p>
-        </w:tc>
+        <w:tc>
+          <w:p>
+            <w:pPr>
+              <w:pStyle w:val="Compact"/>
+              <w:jc w:val="left"/>
+            </w:pPr>
+            <w:r>
+              <w:t xml:space="preserve">16.7%</w:t>
+            </w:r>
+          </w:p>
+        </w:tc>
+        <w:tc>
+          <w:p>
+            <w:pPr>
+              <w:pStyle w:val="Compact"/>
+              <w:jc w:val="left"/>
+            </w:pPr>
+            <w:r>
+              <w:t xml:space="preserve">50.0%</w:t>
+            </w:r>
+          </w:p>
+        </w:tc>
+        <w:tc>
+          <w:p>
+            <w:pPr>
+              <w:pStyle w:val="Compact"/>
+              <w:jc w:val="left"/>
+            </w:pPr>
+            <w:r>
+              <w:t xml:space="preserve">16.7%</w:t>
+            </w:r>
+          </w:p>
+        </w:tc>
+        <w:tc>
+          <w:p>
+            <w:pPr>
+              <w:pStyle w:val="Compact"/>
+              <w:jc w:val="left"/>
+            </w:pPr>
+            <w:r>
+              <w:t xml:space="preserve">0.0%</w:t>
+            </w:r>
+          </w:p>
+        </w:tc>
+        <w:tc>
+          <w:p>
+            <w:pPr>
+              <w:pStyle w:val="Compact"/>
+              <w:jc w:val="left"/>
+            </w:pPr>
+            <w:r>
+              <w:t xml:space="preserve">0.0%</w:t>
+            </w:r>
+          </w:p>
+        </w:tc>
+        <w:tc>
+          <w:p>
+            <w:pPr>
+              <w:pStyle w:val="Compact"/>
+              <w:jc w:val="left"/>
+            </w:pPr>
+            <w:r>
+              <w:t xml:space="preserve">6</w:t>
+            </w:r>
+          </w:p>
+        </w:tc>
+      </w:tr>
+      <w:tr>
         <w:tc>
           <w:p>
             <w:pPr>
@@ -501,16 +517,25 @@
             </w:r>
           </w:p>
         </w:tc>
-      </w:tr>
-      <w:tr>
-        <w:tc>
-          <w:p>
-            <w:pPr>
-              <w:pStyle w:val="Compact"/>
-              <w:jc w:val="right"/>
-            </w:pPr>
-            <w:r>
-              <w:t xml:space="preserve">1</w:t>
+        <w:tc>
+          <w:p>
+            <w:pPr>
+              <w:pStyle w:val="Compact"/>
+              <w:jc w:val="left"/>
+            </w:pPr>
+            <w:r>
+              <w:t xml:space="preserve">0.0%</w:t>
+            </w:r>
+          </w:p>
+        </w:tc>
+        <w:tc>
+          <w:p>
+            <w:pPr>
+              <w:pStyle w:val="Compact"/>
+              <w:jc w:val="left"/>
+            </w:pPr>
+            <w:r>
+              <w:t xml:space="preserve">66.7%</w:t>
             </w:r>
           </w:p>
         </w:tc>
@@ -532,7 +557,108 @@
               <w:jc w:val="left"/>
             </w:pPr>
             <w:r>
+              <w:t xml:space="preserve">0.0%</w:t>
+            </w:r>
+          </w:p>
+        </w:tc>
+        <w:tc>
+          <w:p>
+            <w:pPr>
+              <w:pStyle w:val="Compact"/>
+              <w:jc w:val="left"/>
+            </w:pPr>
+            <w:r>
+              <w:t xml:space="preserve">0.0%</w:t>
+            </w:r>
+          </w:p>
+        </w:tc>
+        <w:tc>
+          <w:p>
+            <w:pPr>
+              <w:pStyle w:val="Compact"/>
+              <w:jc w:val="left"/>
+            </w:pPr>
+            <w:r>
+              <w:t xml:space="preserve">6</w:t>
+            </w:r>
+          </w:p>
+        </w:tc>
+      </w:tr>
+      <w:tr>
+        <w:tc>
+          <w:p>
+            <w:pPr>
+              <w:pStyle w:val="Compact"/>
+              <w:jc w:val="left"/>
+            </w:pPr>
+            <w:r>
               <w:t xml:space="preserve">Click to write Choice 3</w:t>
+            </w:r>
+          </w:p>
+        </w:tc>
+        <w:tc>
+          <w:p>
+            <w:pPr>
+              <w:pStyle w:val="Compact"/>
+              <w:jc w:val="left"/>
+            </w:pPr>
+            <w:r>
+              <w:t xml:space="preserve">0.0%</w:t>
+            </w:r>
+          </w:p>
+        </w:tc>
+        <w:tc>
+          <w:p>
+            <w:pPr>
+              <w:pStyle w:val="Compact"/>
+              <w:jc w:val="left"/>
+            </w:pPr>
+            <w:r>
+              <w:t xml:space="preserve">50.0%</w:t>
+            </w:r>
+          </w:p>
+        </w:tc>
+        <w:tc>
+          <w:p>
+            <w:pPr>
+              <w:pStyle w:val="Compact"/>
+              <w:jc w:val="left"/>
+            </w:pPr>
+            <w:r>
+              <w:t xml:space="preserve">16.7%</w:t>
+            </w:r>
+          </w:p>
+        </w:tc>
+        <w:tc>
+          <w:p>
+            <w:pPr>
+              <w:pStyle w:val="Compact"/>
+              <w:jc w:val="left"/>
+            </w:pPr>
+            <w:r>
+              <w:t xml:space="preserve">0.0%</w:t>
+            </w:r>
+          </w:p>
+        </w:tc>
+        <w:tc>
+          <w:p>
+            <w:pPr>
+              <w:pStyle w:val="Compact"/>
+              <w:jc w:val="left"/>
+            </w:pPr>
+            <w:r>
+              <w:t xml:space="preserve">0.0%</w:t>
+            </w:r>
+          </w:p>
+        </w:tc>
+        <w:tc>
+          <w:p>
+            <w:pPr>
+              <w:pStyle w:val="Compact"/>
+              <w:jc w:val="left"/>
+            </w:pPr>
+            <w:r>
+              <w:t xml:space="preserve">6</w:t>
             </w:r>
           </w:p>
         </w:tc>
@@ -542,18 +668,32 @@
       <w:pPr>
         <w:pStyle w:val="Heading3"/>
       </w:pPr>
-      <w:bookmarkStart w:id="29" w:name="q7"/>
-      <w:bookmarkEnd w:id="29"/>
-      <w:r>
-        <w:t xml:space="preserve">3. Q7</w:t>
+      <w:bookmarkStart w:id="24" w:name="this-is-a-multiple-answer-likert-matrix"/>
+      <w:bookmarkEnd w:id="24"/>
+      <w:r>
+        <w:t xml:space="preserve">3.</w:t>
+      </w:r>
+      <w:r>
+        <w:t xml:space="preserve"> </w:t>
+      </w:r>
+      <w:r>
+        <w:t xml:space="preserve">This is a multiple answer likert matrix</w:t>
       </w:r>
     </w:p>
     <w:p>
       <w:pPr>
-        <w:pStyle w:val="FirstParagraph"/>
+        <w:pStyle w:val="Heading3"/>
       </w:pPr>
-      <w:r>
-        <w:t xml:space="preserve">This is a single answer column question</w:t>
+      <w:bookmarkStart w:id="25" w:name="this-is-a-drop-down-matrix"/>
+      <w:bookmarkEnd w:id="25"/>
+      <w:r>
+        <w:t xml:space="preserve">4.</w:t>
+      </w:r>
+      <w:r>
+        <w:t xml:space="preserve"> </w:t>
+      </w:r>
+      <w:r>
+        <w:t xml:space="preserve">This is a drop down matrix</w:t>
       </w:r>
     </w:p>
     <w:tbl>
@@ -575,59 +715,87 @@
             <w:vAlign w:val="bottom"/>
           </w:tcPr>
           <w:p>
-            <w:pPr>
-              <w:pStyle w:val="Compact"/>
-              <w:jc w:val="right"/>
+            <w:pStyle w:val="Compact"/>
+          </w:p>
+        </w:tc>
+        <w:tc>
+          <w:tcPr>
+            <w:tcBorders>
+              <w:bottom w:val="single"/>
+            </w:tcBorders>
+            <w:vAlign w:val="bottom"/>
+          </w:tcPr>
+          <w:p>
+            <w:pPr>
+              <w:pStyle w:val="Compact"/>
+              <w:jc w:val="left"/>
+            </w:pPr>
+            <w:r>
+              <w:t xml:space="preserve">Scale point 1</w:t>
+            </w:r>
+          </w:p>
+        </w:tc>
+        <w:tc>
+          <w:tcPr>
+            <w:tcBorders>
+              <w:bottom w:val="single"/>
+            </w:tcBorders>
+            <w:vAlign w:val="bottom"/>
+          </w:tcPr>
+          <w:p>
+            <w:pPr>
+              <w:pStyle w:val="Compact"/>
+              <w:jc w:val="left"/>
+            </w:pPr>
+            <w:r>
+              <w:t xml:space="preserve">Scale point 2</w:t>
+            </w:r>
+          </w:p>
+        </w:tc>
+        <w:tc>
+          <w:tcPr>
+            <w:tcBorders>
+              <w:bottom w:val="single"/>
+            </w:tcBorders>
+            <w:vAlign w:val="bottom"/>
+          </w:tcPr>
+          <w:p>
+            <w:pPr>
+              <w:pStyle w:val="Compact"/>
+              <w:jc w:val="left"/>
+            </w:pPr>
+            <w:r>
+              <w:t xml:space="preserve">Scale point 3</w:t>
+            </w:r>
+          </w:p>
+        </w:tc>
+        <w:tc>
+          <w:tcPr>
+            <w:tcBorders>
+              <w:bottom w:val="single"/>
+            </w:tcBorders>
+            <w:vAlign w:val="bottom"/>
+          </w:tcPr>
+          <w:p>
+            <w:pPr>
+              <w:pStyle w:val="Compact"/>
+              <w:jc w:val="left"/>
             </w:pPr>
             <w:r>
               <w:t xml:space="preserve">N</w:t>
             </w:r>
           </w:p>
         </w:tc>
-        <w:tc>
-          <w:tcPr>
-            <w:tcBorders>
-              <w:bottom w:val="single"/>
-            </w:tcBorders>
-            <w:vAlign w:val="bottom"/>
-          </w:tcPr>
-          <w:p>
-            <w:pPr>
-              <w:pStyle w:val="Compact"/>
-              <w:jc w:val="left"/>
-            </w:pPr>
-            <w:r>
-              <w:t xml:space="preserve">Percent</w:t>
-            </w:r>
-          </w:p>
-        </w:tc>
-        <w:tc>
-          <w:tcPr>
-            <w:tcBorders>
-              <w:bottom w:val="single"/>
-            </w:tcBorders>
-            <w:vAlign w:val="bottom"/>
-          </w:tcPr>
-          <w:p>
-            <w:pPr>
-              <w:pStyle w:val="Compact"/>
-              <w:jc w:val="left"/>
-            </w:pPr>
-            <w:r>
-              <w:t xml:space="preserve">Answers</w:t>
-            </w:r>
-          </w:p>
-        </w:tc>
-      </w:tr>
-      <w:tr>
-        <w:tc>
-          <w:p>
-            <w:pPr>
-              <w:pStyle w:val="Compact"/>
-              <w:jc w:val="right"/>
-            </w:pPr>
-            <w:r>
-              <w:t xml:space="preserve">2</w:t>
+      </w:tr>
+      <w:tr>
+        <w:tc>
+          <w:p>
+            <w:pPr>
+              <w:pStyle w:val="Compact"/>
+              <w:jc w:val="left"/>
+            </w:pPr>
+            <w:r>
+              <w:t xml:space="preserve">Click to write Choice 1</w:t>
             </w:r>
           </w:p>
         </w:tc>
@@ -649,30 +817,6 @@
               <w:jc w:val="left"/>
             </w:pPr>
             <w:r>
-              <w:t xml:space="preserve">Click to write Choice 1</w:t>
-            </w:r>
-          </w:p>
-        </w:tc>
-      </w:tr>
-      <w:tr>
-        <w:tc>
-          <w:p>
-            <w:pPr>
-              <w:pStyle w:val="Compact"/>
-              <w:jc w:val="right"/>
-            </w:pPr>
-            <w:r>
-              <w:t xml:space="preserve">3</w:t>
-            </w:r>
-          </w:p>
-        </w:tc>
-        <w:tc>
-          <w:p>
-            <w:pPr>
-              <w:pStyle w:val="Compact"/>
-              <w:jc w:val="left"/>
-            </w:pPr>
-            <w:r>
               <w:t xml:space="preserve">50.0%</w:t>
             </w:r>
           </w:p>
@@ -684,20 +828,53 @@
               <w:jc w:val="left"/>
             </w:pPr>
             <w:r>
+              <w:t xml:space="preserve">0.0%</w:t>
+            </w:r>
+          </w:p>
+        </w:tc>
+        <w:tc>
+          <w:p>
+            <w:pPr>
+              <w:pStyle w:val="Compact"/>
+              <w:jc w:val="left"/>
+            </w:pPr>
+            <w:r>
+              <w:t xml:space="preserve">6</w:t>
+            </w:r>
+          </w:p>
+        </w:tc>
+      </w:tr>
+      <w:tr>
+        <w:tc>
+          <w:p>
+            <w:pPr>
+              <w:pStyle w:val="Compact"/>
+              <w:jc w:val="left"/>
+            </w:pPr>
+            <w:r>
               <w:t xml:space="preserve">Click to write Choice 2</w:t>
             </w:r>
           </w:p>
         </w:tc>
-      </w:tr>
-      <w:tr>
-        <w:tc>
-          <w:p>
-            <w:pPr>
-              <w:pStyle w:val="Compact"/>
-              <w:jc w:val="right"/>
-            </w:pPr>
-            <w:r>
-              <w:t xml:space="preserve">0</w:t>
+        <w:tc>
+          <w:p>
+            <w:pPr>
+              <w:pStyle w:val="Compact"/>
+              <w:jc w:val="left"/>
+            </w:pPr>
+            <w:r>
+              <w:t xml:space="preserve">16.7%</w:t>
+            </w:r>
+          </w:p>
+        </w:tc>
+        <w:tc>
+          <w:p>
+            <w:pPr>
+              <w:pStyle w:val="Compact"/>
+              <w:jc w:val="left"/>
+            </w:pPr>
+            <w:r>
+              <w:t xml:space="preserve">50.0%</w:t>
             </w:r>
           </w:p>
         </w:tc>
@@ -719,7 +896,64 @@
               <w:jc w:val="left"/>
             </w:pPr>
             <w:r>
+              <w:t xml:space="preserve">6</w:t>
+            </w:r>
+          </w:p>
+        </w:tc>
+      </w:tr>
+      <w:tr>
+        <w:tc>
+          <w:p>
+            <w:pPr>
+              <w:pStyle w:val="Compact"/>
+              <w:jc w:val="left"/>
+            </w:pPr>
+            <w:r>
               <w:t xml:space="preserve">Click to write Choice 3</w:t>
+            </w:r>
+          </w:p>
+        </w:tc>
+        <w:tc>
+          <w:p>
+            <w:pPr>
+              <w:pStyle w:val="Compact"/>
+              <w:jc w:val="left"/>
+            </w:pPr>
+            <w:r>
+              <w:t xml:space="preserve">16.7%</w:t>
+            </w:r>
+          </w:p>
+        </w:tc>
+        <w:tc>
+          <w:p>
+            <w:pPr>
+              <w:pStyle w:val="Compact"/>
+              <w:jc w:val="left"/>
+            </w:pPr>
+            <w:r>
+              <w:t xml:space="preserve">50.0%</w:t>
+            </w:r>
+          </w:p>
+        </w:tc>
+        <w:tc>
+          <w:p>
+            <w:pPr>
+              <w:pStyle w:val="Compact"/>
+              <w:jc w:val="left"/>
+            </w:pPr>
+            <w:r>
+              <w:t xml:space="preserve">0.0%</w:t>
+            </w:r>
+          </w:p>
+        </w:tc>
+        <w:tc>
+          <w:p>
+            <w:pPr>
+              <w:pStyle w:val="Compact"/>
+              <w:jc w:val="left"/>
+            </w:pPr>
+            <w:r>
+              <w:t xml:space="preserve">6</w:t>
             </w:r>
           </w:p>
         </w:tc>
@@ -727,74 +961,28 @@
     </w:tbl>
     <w:p>
       <w:pPr>
-        <w:pStyle w:val="Heading3"/>
+        <w:pStyle w:val="Heading2"/>
       </w:pPr>
-      <w:bookmarkStart w:id="30" w:name="q8"/>
-      <w:bookmarkEnd w:id="30"/>
-      <w:r>
-        <w:t xml:space="preserve">4. Q8</w:t>
-      </w:r>
-    </w:p>
-    <w:p>
-      <w:pPr>
-        <w:pStyle w:val="FirstParagraph"/>
-      </w:pPr>
-      <w:r>
-        <w:t xml:space="preserve">This is a drop down list</w:t>
+      <w:bookmarkStart w:id="26" w:name="multiple-choice-questions"/>
+      <w:bookmarkEnd w:id="26"/>
+      <w:r>
+        <w:t xml:space="preserve">Multiple Choice Questions</w:t>
       </w:r>
     </w:p>
     <w:p>
       <w:pPr>
         <w:pStyle w:val="Heading3"/>
       </w:pPr>
-      <w:bookmarkStart w:id="31" w:name="q9"/>
-      <w:bookmarkEnd w:id="31"/>
-      <w:r>
-        <w:t xml:space="preserve">5. Q9</w:t>
-      </w:r>
-    </w:p>
-    <w:p>
-      <w:pPr>
-        <w:pStyle w:val="FirstParagraph"/>
-      </w:pPr>
-      <w:r>
-        <w:t xml:space="preserve">This is a single selection box</w:t>
-      </w:r>
-    </w:p>
-    <w:p>
-      <w:pPr>
-        <w:pStyle w:val="Heading3"/>
-      </w:pPr>
-      <w:bookmarkStart w:id="32" w:name="q10"/>
-      <w:bookmarkEnd w:id="32"/>
-      <w:r>
-        <w:t xml:space="preserve">6. Q10</w:t>
-      </w:r>
-    </w:p>
-    <w:p>
-      <w:pPr>
-        <w:pStyle w:val="FirstParagraph"/>
-      </w:pPr>
-      <w:r>
-        <w:t xml:space="preserve">This is a multiple selection box</w:t>
-      </w:r>
-    </w:p>
-    <w:p>
-      <w:pPr>
-        <w:pStyle w:val="Heading3"/>
-      </w:pPr>
-      <w:bookmarkStart w:id="33" w:name="q11"/>
-      <w:bookmarkEnd w:id="33"/>
-      <w:r>
-        <w:t xml:space="preserve">7. Q11</w:t>
-      </w:r>
-    </w:p>
-    <w:p>
-      <w:pPr>
-        <w:pStyle w:val="FirstParagraph"/>
-      </w:pPr>
-      <w:r>
-        <w:t xml:space="preserve">This is a multiple answer (check allcolumn question.</w:t>
+      <w:bookmarkStart w:id="27" w:name="this-is-a-single-answer-horizontal-question"/>
+      <w:bookmarkEnd w:id="27"/>
+      <w:r>
+        <w:t xml:space="preserve">1.</w:t>
+      </w:r>
+      <w:r>
+        <w:t xml:space="preserve"> </w:t>
+      </w:r>
+      <w:r>
+        <w:t xml:space="preserve">This is a single answer horizontal question</w:t>
       </w:r>
     </w:p>
     <w:tbl>
@@ -850,13 +1038,7 @@
             <w:vAlign w:val="bottom"/>
           </w:tcPr>
           <w:p>
-            <w:pPr>
-              <w:pStyle w:val="Compact"/>
-              <w:jc w:val="left"/>
-            </w:pPr>
-            <w:r>
-              <w:t xml:space="preserve">Answers</w:t>
-            </w:r>
+            <w:pStyle w:val="Compact"/>
           </w:p>
         </w:tc>
       </w:tr>
@@ -868,18 +1050,18 @@
               <w:jc w:val="right"/>
             </w:pPr>
             <w:r>
-              <w:t xml:space="preserve">5</w:t>
-            </w:r>
-          </w:p>
-        </w:tc>
-        <w:tc>
-          <w:p>
-            <w:pPr>
-              <w:pStyle w:val="Compact"/>
-              <w:jc w:val="left"/>
-            </w:pPr>
-            <w:r>
-              <w:t xml:space="preserve">83.3%</w:t>
+              <w:t xml:space="preserve">0</w:t>
+            </w:r>
+          </w:p>
+        </w:tc>
+        <w:tc>
+          <w:p>
+            <w:pPr>
+              <w:pStyle w:val="Compact"/>
+              <w:jc w:val="left"/>
+            </w:pPr>
+            <w:r>
+              <w:t xml:space="preserve">0.0%</w:t>
             </w:r>
           </w:p>
         </w:tc>
@@ -914,7 +1096,7 @@
               <w:jc w:val="left"/>
             </w:pPr>
             <w:r>
-              <w:t xml:space="preserve">33.3%</w:t>
+              <w:t xml:space="preserve">40.0%</w:t>
             </w:r>
           </w:p>
         </w:tc>
@@ -938,18 +1120,18 @@
               <w:jc w:val="right"/>
             </w:pPr>
             <w:r>
-              <w:t xml:space="preserve">1</w:t>
-            </w:r>
-          </w:p>
-        </w:tc>
-        <w:tc>
-          <w:p>
-            <w:pPr>
-              <w:pStyle w:val="Compact"/>
-              <w:jc w:val="left"/>
-            </w:pPr>
-            <w:r>
-              <w:t xml:space="preserve">16.7%</w:t>
+              <w:t xml:space="preserve">3</w:t>
+            </w:r>
+          </w:p>
+        </w:tc>
+        <w:tc>
+          <w:p>
+            <w:pPr>
+              <w:pStyle w:val="Compact"/>
+              <w:jc w:val="left"/>
+            </w:pPr>
+            <w:r>
+              <w:t xml:space="preserve">60.0%</w:t>
             </w:r>
           </w:p>
         </w:tc>
@@ -961,6 +1143,76 @@
             </w:pPr>
             <w:r>
               <w:t xml:space="preserve">Click to write Choice 3</w:t>
+            </w:r>
+          </w:p>
+        </w:tc>
+      </w:tr>
+      <w:tr>
+        <w:tc>
+          <w:p>
+            <w:pPr>
+              <w:pStyle w:val="Compact"/>
+              <w:jc w:val="right"/>
+            </w:pPr>
+            <w:r>
+              <w:t xml:space="preserve">0</w:t>
+            </w:r>
+          </w:p>
+        </w:tc>
+        <w:tc>
+          <w:p>
+            <w:pPr>
+              <w:pStyle w:val="Compact"/>
+              <w:jc w:val="left"/>
+            </w:pPr>
+            <w:r>
+              <w:t xml:space="preserve">0.0%</w:t>
+            </w:r>
+          </w:p>
+        </w:tc>
+        <w:tc>
+          <w:p>
+            <w:pPr>
+              <w:pStyle w:val="Compact"/>
+              <w:jc w:val="left"/>
+            </w:pPr>
+            <w:r>
+              <w:t xml:space="preserve">Click to write Choice 4</w:t>
+            </w:r>
+          </w:p>
+        </w:tc>
+      </w:tr>
+      <w:tr>
+        <w:tc>
+          <w:p>
+            <w:pPr>
+              <w:pStyle w:val="Compact"/>
+              <w:jc w:val="right"/>
+            </w:pPr>
+            <w:r>
+              <w:t xml:space="preserve">0</w:t>
+            </w:r>
+          </w:p>
+        </w:tc>
+        <w:tc>
+          <w:p>
+            <w:pPr>
+              <w:pStyle w:val="Compact"/>
+              <w:jc w:val="left"/>
+            </w:pPr>
+            <w:r>
+              <w:t xml:space="preserve">0.0%</w:t>
+            </w:r>
+          </w:p>
+        </w:tc>
+        <w:tc>
+          <w:p>
+            <w:pPr>
+              <w:pStyle w:val="Compact"/>
+              <w:jc w:val="left"/>
+            </w:pPr>
+            <w:r>
+              <w:t xml:space="preserve">Click to write Choice 5</w:t>
             </w:r>
           </w:p>
         </w:tc>
@@ -970,18 +1222,16 @@
       <w:pPr>
         <w:pStyle w:val="Heading3"/>
       </w:pPr>
-      <w:bookmarkStart w:id="34" w:name="q12"/>
-      <w:bookmarkEnd w:id="34"/>
-      <w:r>
-        <w:t xml:space="preserve">8. Q12</w:t>
-      </w:r>
-    </w:p>
-    <w:p>
-      <w:pPr>
-        <w:pStyle w:val="FirstParagraph"/>
-      </w:pPr>
-      <w:r>
-        <w:t xml:space="preserve">This is a multiple choice (check allhorizontal question</w:t>
+      <w:bookmarkStart w:id="28" w:name="this-is-a-single-answer-vertical-question"/>
+      <w:bookmarkEnd w:id="28"/>
+      <w:r>
+        <w:t xml:space="preserve">2.</w:t>
+      </w:r>
+      <w:r>
+        <w:t xml:space="preserve"> </w:t>
+      </w:r>
+      <w:r>
+        <w:t xml:space="preserve">This is a single answer vertical question</w:t>
       </w:r>
     </w:p>
     <w:tbl>
@@ -1037,13 +1287,7 @@
             <w:vAlign w:val="bottom"/>
           </w:tcPr>
           <w:p>
-            <w:pPr>
-              <w:pStyle w:val="Compact"/>
-              <w:jc w:val="left"/>
-            </w:pPr>
-            <w:r>
-              <w:t xml:space="preserve">Answers</w:t>
-            </w:r>
+            <w:pStyle w:val="Compact"/>
           </w:p>
         </w:tc>
       </w:tr>
@@ -1055,18 +1299,18 @@
               <w:jc w:val="right"/>
             </w:pPr>
             <w:r>
-              <w:t xml:space="preserve">3</w:t>
-            </w:r>
-          </w:p>
-        </w:tc>
-        <w:tc>
-          <w:p>
-            <w:pPr>
-              <w:pStyle w:val="Compact"/>
-              <w:jc w:val="left"/>
-            </w:pPr>
-            <w:r>
-              <w:t xml:space="preserve">50%</w:t>
+              <w:t xml:space="preserve">2</w:t>
+            </w:r>
+          </w:p>
+        </w:tc>
+        <w:tc>
+          <w:p>
+            <w:pPr>
+              <w:pStyle w:val="Compact"/>
+              <w:jc w:val="left"/>
+            </w:pPr>
+            <w:r>
+              <w:t xml:space="preserve">40.0%</w:t>
             </w:r>
           </w:p>
         </w:tc>
@@ -1090,18 +1334,18 @@
               <w:jc w:val="right"/>
             </w:pPr>
             <w:r>
-              <w:t xml:space="preserve">3</w:t>
-            </w:r>
-          </w:p>
-        </w:tc>
-        <w:tc>
-          <w:p>
-            <w:pPr>
-              <w:pStyle w:val="Compact"/>
-              <w:jc w:val="left"/>
-            </w:pPr>
-            <w:r>
-              <w:t xml:space="preserve">50%</w:t>
+              <w:t xml:space="preserve">2</w:t>
+            </w:r>
+          </w:p>
+        </w:tc>
+        <w:tc>
+          <w:p>
+            <w:pPr>
+              <w:pStyle w:val="Compact"/>
+              <w:jc w:val="left"/>
+            </w:pPr>
+            <w:r>
+              <w:t xml:space="preserve">40.0%</w:t>
             </w:r>
           </w:p>
         </w:tc>
@@ -1125,18 +1369,18 @@
               <w:jc w:val="right"/>
             </w:pPr>
             <w:r>
-              <w:t xml:space="preserve">0</w:t>
-            </w:r>
-          </w:p>
-        </w:tc>
-        <w:tc>
-          <w:p>
-            <w:pPr>
-              <w:pStyle w:val="Compact"/>
-              <w:jc w:val="left"/>
-            </w:pPr>
-            <w:r>
-              <w:t xml:space="preserve">0%</w:t>
+              <w:t xml:space="preserve">1</w:t>
+            </w:r>
+          </w:p>
+        </w:tc>
+        <w:tc>
+          <w:p>
+            <w:pPr>
+              <w:pStyle w:val="Compact"/>
+              <w:jc w:val="left"/>
+            </w:pPr>
+            <w:r>
+              <w:t xml:space="preserve">20.0%</w:t>
             </w:r>
           </w:p>
         </w:tc>
@@ -1157,18 +1401,16 @@
       <w:pPr>
         <w:pStyle w:val="Heading3"/>
       </w:pPr>
-      <w:bookmarkStart w:id="35" w:name="q13"/>
-      <w:bookmarkEnd w:id="35"/>
-      <w:r>
-        <w:t xml:space="preserve">9. Q13</w:t>
-      </w:r>
-    </w:p>
-    <w:p>
-      <w:pPr>
-        <w:pStyle w:val="FirstParagraph"/>
-      </w:pPr>
-      <w:r>
-        <w:t xml:space="preserve">This is a multiple choice (check allvertical question</w:t>
+      <w:bookmarkStart w:id="29" w:name="this-is-a-single-answer-column-question"/>
+      <w:bookmarkEnd w:id="29"/>
+      <w:r>
+        <w:t xml:space="preserve">3.</w:t>
+      </w:r>
+      <w:r>
+        <w:t xml:space="preserve"> </w:t>
+      </w:r>
+      <w:r>
+        <w:t xml:space="preserve">This is a single answer column question</w:t>
       </w:r>
     </w:p>
     <w:tbl>
@@ -1224,13 +1466,755 @@
             <w:vAlign w:val="bottom"/>
           </w:tcPr>
           <w:p>
-            <w:pPr>
-              <w:pStyle w:val="Compact"/>
-              <w:jc w:val="left"/>
-            </w:pPr>
-            <w:r>
-              <w:t xml:space="preserve">Answers</w:t>
-            </w:r>
+            <w:pStyle w:val="Compact"/>
+          </w:p>
+        </w:tc>
+      </w:tr>
+      <w:tr>
+        <w:tc>
+          <w:p>
+            <w:pPr>
+              <w:pStyle w:val="Compact"/>
+              <w:jc w:val="right"/>
+            </w:pPr>
+            <w:r>
+              <w:t xml:space="preserve">2</w:t>
+            </w:r>
+          </w:p>
+        </w:tc>
+        <w:tc>
+          <w:p>
+            <w:pPr>
+              <w:pStyle w:val="Compact"/>
+              <w:jc w:val="left"/>
+            </w:pPr>
+            <w:r>
+              <w:t xml:space="preserve">40.0%</w:t>
+            </w:r>
+          </w:p>
+        </w:tc>
+        <w:tc>
+          <w:p>
+            <w:pPr>
+              <w:pStyle w:val="Compact"/>
+              <w:jc w:val="left"/>
+            </w:pPr>
+            <w:r>
+              <w:t xml:space="preserve">Click to write Choice 1</w:t>
+            </w:r>
+          </w:p>
+        </w:tc>
+      </w:tr>
+      <w:tr>
+        <w:tc>
+          <w:p>
+            <w:pPr>
+              <w:pStyle w:val="Compact"/>
+              <w:jc w:val="right"/>
+            </w:pPr>
+            <w:r>
+              <w:t xml:space="preserve">3</w:t>
+            </w:r>
+          </w:p>
+        </w:tc>
+        <w:tc>
+          <w:p>
+            <w:pPr>
+              <w:pStyle w:val="Compact"/>
+              <w:jc w:val="left"/>
+            </w:pPr>
+            <w:r>
+              <w:t xml:space="preserve">60.0%</w:t>
+            </w:r>
+          </w:p>
+        </w:tc>
+        <w:tc>
+          <w:p>
+            <w:pPr>
+              <w:pStyle w:val="Compact"/>
+              <w:jc w:val="left"/>
+            </w:pPr>
+            <w:r>
+              <w:t xml:space="preserve">Click to write Choice 2</w:t>
+            </w:r>
+          </w:p>
+        </w:tc>
+      </w:tr>
+      <w:tr>
+        <w:tc>
+          <w:p>
+            <w:pPr>
+              <w:pStyle w:val="Compact"/>
+              <w:jc w:val="right"/>
+            </w:pPr>
+            <w:r>
+              <w:t xml:space="preserve">0</w:t>
+            </w:r>
+          </w:p>
+        </w:tc>
+        <w:tc>
+          <w:p>
+            <w:pPr>
+              <w:pStyle w:val="Compact"/>
+              <w:jc w:val="left"/>
+            </w:pPr>
+            <w:r>
+              <w:t xml:space="preserve">0.0%</w:t>
+            </w:r>
+          </w:p>
+        </w:tc>
+        <w:tc>
+          <w:p>
+            <w:pPr>
+              <w:pStyle w:val="Compact"/>
+              <w:jc w:val="left"/>
+            </w:pPr>
+            <w:r>
+              <w:t xml:space="preserve">Click to write Choice 3</w:t>
+            </w:r>
+          </w:p>
+        </w:tc>
+      </w:tr>
+    </w:tbl>
+    <w:p>
+      <w:pPr>
+        <w:pStyle w:val="Heading3"/>
+      </w:pPr>
+      <w:bookmarkStart w:id="30" w:name="this-is-a-drop-down-list"/>
+      <w:bookmarkEnd w:id="30"/>
+      <w:r>
+        <w:t xml:space="preserve">4.</w:t>
+      </w:r>
+      <w:r>
+        <w:t xml:space="preserve"> </w:t>
+      </w:r>
+      <w:r>
+        <w:t xml:space="preserve">This is a drop down list</w:t>
+      </w:r>
+    </w:p>
+    <w:tbl>
+      <w:tblPr>
+        <w:tblStyle w:val="TableNormal"/>
+        <w:tblW w:type="pct" w:w="0.0"/>
+        <w:tblLook w:firstRow="1"/>
+      </w:tblPr>
+      <w:tblGrid/>
+      <w:tr>
+        <w:trPr>
+          <w:cnfStyle w:firstRow="1"/>
+        </w:trPr>
+        <w:tc>
+          <w:tcPr>
+            <w:tcBorders>
+              <w:bottom w:val="single"/>
+            </w:tcBorders>
+            <w:vAlign w:val="bottom"/>
+          </w:tcPr>
+          <w:p>
+            <w:pPr>
+              <w:pStyle w:val="Compact"/>
+              <w:jc w:val="right"/>
+            </w:pPr>
+            <w:r>
+              <w:t xml:space="preserve">N</w:t>
+            </w:r>
+          </w:p>
+        </w:tc>
+        <w:tc>
+          <w:tcPr>
+            <w:tcBorders>
+              <w:bottom w:val="single"/>
+            </w:tcBorders>
+            <w:vAlign w:val="bottom"/>
+          </w:tcPr>
+          <w:p>
+            <w:pPr>
+              <w:pStyle w:val="Compact"/>
+              <w:jc w:val="left"/>
+            </w:pPr>
+            <w:r>
+              <w:t xml:space="preserve">Percent</w:t>
+            </w:r>
+          </w:p>
+        </w:tc>
+        <w:tc>
+          <w:tcPr>
+            <w:tcBorders>
+              <w:bottom w:val="single"/>
+            </w:tcBorders>
+            <w:vAlign w:val="bottom"/>
+          </w:tcPr>
+          <w:p>
+            <w:pStyle w:val="Compact"/>
+          </w:p>
+        </w:tc>
+      </w:tr>
+      <w:tr>
+        <w:tc>
+          <w:p>
+            <w:pPr>
+              <w:pStyle w:val="Compact"/>
+              <w:jc w:val="right"/>
+            </w:pPr>
+            <w:r>
+              <w:t xml:space="preserve">0</w:t>
+            </w:r>
+          </w:p>
+        </w:tc>
+        <w:tc>
+          <w:p>
+            <w:pPr>
+              <w:pStyle w:val="Compact"/>
+              <w:jc w:val="left"/>
+            </w:pPr>
+            <w:r>
+              <w:t xml:space="preserve">0.0%</w:t>
+            </w:r>
+          </w:p>
+        </w:tc>
+        <w:tc>
+          <w:p>
+            <w:pPr>
+              <w:pStyle w:val="Compact"/>
+              <w:jc w:val="left"/>
+            </w:pPr>
+            <w:r>
+              <w:t xml:space="preserve">Click to write Choice 1</w:t>
+            </w:r>
+          </w:p>
+        </w:tc>
+      </w:tr>
+      <w:tr>
+        <w:tc>
+          <w:p>
+            <w:pPr>
+              <w:pStyle w:val="Compact"/>
+              <w:jc w:val="right"/>
+            </w:pPr>
+            <w:r>
+              <w:t xml:space="preserve">3</w:t>
+            </w:r>
+          </w:p>
+        </w:tc>
+        <w:tc>
+          <w:p>
+            <w:pPr>
+              <w:pStyle w:val="Compact"/>
+              <w:jc w:val="left"/>
+            </w:pPr>
+            <w:r>
+              <w:t xml:space="preserve">60.0%</w:t>
+            </w:r>
+          </w:p>
+        </w:tc>
+        <w:tc>
+          <w:p>
+            <w:pPr>
+              <w:pStyle w:val="Compact"/>
+              <w:jc w:val="left"/>
+            </w:pPr>
+            <w:r>
+              <w:t xml:space="preserve">Click to write Choice 2</w:t>
+            </w:r>
+          </w:p>
+        </w:tc>
+      </w:tr>
+      <w:tr>
+        <w:tc>
+          <w:p>
+            <w:pPr>
+              <w:pStyle w:val="Compact"/>
+              <w:jc w:val="right"/>
+            </w:pPr>
+            <w:r>
+              <w:t xml:space="preserve">2</w:t>
+            </w:r>
+          </w:p>
+        </w:tc>
+        <w:tc>
+          <w:p>
+            <w:pPr>
+              <w:pStyle w:val="Compact"/>
+              <w:jc w:val="left"/>
+            </w:pPr>
+            <w:r>
+              <w:t xml:space="preserve">40.0%</w:t>
+            </w:r>
+          </w:p>
+        </w:tc>
+        <w:tc>
+          <w:p>
+            <w:pPr>
+              <w:pStyle w:val="Compact"/>
+              <w:jc w:val="left"/>
+            </w:pPr>
+            <w:r>
+              <w:t xml:space="preserve">Click to write Choice 3</w:t>
+            </w:r>
+          </w:p>
+        </w:tc>
+      </w:tr>
+    </w:tbl>
+    <w:p>
+      <w:pPr>
+        <w:pStyle w:val="Heading3"/>
+      </w:pPr>
+      <w:bookmarkStart w:id="31" w:name="this-is-a-single-selection-box"/>
+      <w:bookmarkEnd w:id="31"/>
+      <w:r>
+        <w:t xml:space="preserve">5.</w:t>
+      </w:r>
+      <w:r>
+        <w:t xml:space="preserve"> </w:t>
+      </w:r>
+      <w:r>
+        <w:t xml:space="preserve">This is a single selection box</w:t>
+      </w:r>
+    </w:p>
+    <w:p>
+      <w:pPr>
+        <w:pStyle w:val="Heading3"/>
+      </w:pPr>
+      <w:bookmarkStart w:id="32" w:name="this-is-a-multiple-selection-box"/>
+      <w:bookmarkEnd w:id="32"/>
+      <w:r>
+        <w:t xml:space="preserve">6.</w:t>
+      </w:r>
+      <w:r>
+        <w:t xml:space="preserve"> </w:t>
+      </w:r>
+      <w:r>
+        <w:t xml:space="preserve">This is a multiple selection box</w:t>
+      </w:r>
+    </w:p>
+    <w:p>
+      <w:pPr>
+        <w:pStyle w:val="Heading3"/>
+      </w:pPr>
+      <w:bookmarkStart w:id="33" w:name="this-is-a-multiple-answer-check-allcolumn-question."/>
+      <w:bookmarkEnd w:id="33"/>
+      <w:r>
+        <w:t xml:space="preserve">7.</w:t>
+      </w:r>
+      <w:r>
+        <w:t xml:space="preserve"> </w:t>
+      </w:r>
+      <w:r>
+        <w:t xml:space="preserve">This is a multiple answer (check allcolumn question.</w:t>
+      </w:r>
+    </w:p>
+    <w:tbl>
+      <w:tblPr>
+        <w:tblStyle w:val="TableNormal"/>
+        <w:tblW w:type="pct" w:w="0.0"/>
+        <w:tblLook w:firstRow="1"/>
+      </w:tblPr>
+      <w:tblGrid/>
+      <w:tr>
+        <w:trPr>
+          <w:cnfStyle w:firstRow="1"/>
+        </w:trPr>
+        <w:tc>
+          <w:tcPr>
+            <w:tcBorders>
+              <w:bottom w:val="single"/>
+            </w:tcBorders>
+            <w:vAlign w:val="bottom"/>
+          </w:tcPr>
+          <w:p>
+            <w:pPr>
+              <w:pStyle w:val="Compact"/>
+              <w:jc w:val="right"/>
+            </w:pPr>
+            <w:r>
+              <w:t xml:space="preserve">N</w:t>
+            </w:r>
+          </w:p>
+        </w:tc>
+        <w:tc>
+          <w:tcPr>
+            <w:tcBorders>
+              <w:bottom w:val="single"/>
+            </w:tcBorders>
+            <w:vAlign w:val="bottom"/>
+          </w:tcPr>
+          <w:p>
+            <w:pPr>
+              <w:pStyle w:val="Compact"/>
+              <w:jc w:val="left"/>
+            </w:pPr>
+            <w:r>
+              <w:t xml:space="preserve">Percent</w:t>
+            </w:r>
+          </w:p>
+        </w:tc>
+        <w:tc>
+          <w:tcPr>
+            <w:tcBorders>
+              <w:bottom w:val="single"/>
+            </w:tcBorders>
+            <w:vAlign w:val="bottom"/>
+          </w:tcPr>
+          <w:p>
+            <w:pStyle w:val="Compact"/>
+          </w:p>
+        </w:tc>
+      </w:tr>
+      <w:tr>
+        <w:tc>
+          <w:p>
+            <w:pPr>
+              <w:pStyle w:val="Compact"/>
+              <w:jc w:val="right"/>
+            </w:pPr>
+            <w:r>
+              <w:t xml:space="preserve">5</w:t>
+            </w:r>
+          </w:p>
+        </w:tc>
+        <w:tc>
+          <w:p>
+            <w:pPr>
+              <w:pStyle w:val="Compact"/>
+              <w:jc w:val="left"/>
+            </w:pPr>
+            <w:r>
+              <w:t xml:space="preserve">83.3%</w:t>
+            </w:r>
+          </w:p>
+        </w:tc>
+        <w:tc>
+          <w:p>
+            <w:pPr>
+              <w:pStyle w:val="Compact"/>
+              <w:jc w:val="left"/>
+            </w:pPr>
+            <w:r>
+              <w:t xml:space="preserve">Click to write Choice 1</w:t>
+            </w:r>
+          </w:p>
+        </w:tc>
+      </w:tr>
+      <w:tr>
+        <w:tc>
+          <w:p>
+            <w:pPr>
+              <w:pStyle w:val="Compact"/>
+              <w:jc w:val="right"/>
+            </w:pPr>
+            <w:r>
+              <w:t xml:space="preserve">2</w:t>
+            </w:r>
+          </w:p>
+        </w:tc>
+        <w:tc>
+          <w:p>
+            <w:pPr>
+              <w:pStyle w:val="Compact"/>
+              <w:jc w:val="left"/>
+            </w:pPr>
+            <w:r>
+              <w:t xml:space="preserve">33.3%</w:t>
+            </w:r>
+          </w:p>
+        </w:tc>
+        <w:tc>
+          <w:p>
+            <w:pPr>
+              <w:pStyle w:val="Compact"/>
+              <w:jc w:val="left"/>
+            </w:pPr>
+            <w:r>
+              <w:t xml:space="preserve">Click to write Choice 2</w:t>
+            </w:r>
+          </w:p>
+        </w:tc>
+      </w:tr>
+      <w:tr>
+        <w:tc>
+          <w:p>
+            <w:pPr>
+              <w:pStyle w:val="Compact"/>
+              <w:jc w:val="right"/>
+            </w:pPr>
+            <w:r>
+              <w:t xml:space="preserve">1</w:t>
+            </w:r>
+          </w:p>
+        </w:tc>
+        <w:tc>
+          <w:p>
+            <w:pPr>
+              <w:pStyle w:val="Compact"/>
+              <w:jc w:val="left"/>
+            </w:pPr>
+            <w:r>
+              <w:t xml:space="preserve">16.7%</w:t>
+            </w:r>
+          </w:p>
+        </w:tc>
+        <w:tc>
+          <w:p>
+            <w:pPr>
+              <w:pStyle w:val="Compact"/>
+              <w:jc w:val="left"/>
+            </w:pPr>
+            <w:r>
+              <w:t xml:space="preserve">Click to write Choice 3</w:t>
+            </w:r>
+          </w:p>
+        </w:tc>
+      </w:tr>
+    </w:tbl>
+    <w:p>
+      <w:pPr>
+        <w:pStyle w:val="Heading3"/>
+      </w:pPr>
+      <w:bookmarkStart w:id="34" w:name="this-is-a-multiple-choice-check-allhorizontal-question"/>
+      <w:bookmarkEnd w:id="34"/>
+      <w:r>
+        <w:t xml:space="preserve">8.</w:t>
+      </w:r>
+      <w:r>
+        <w:t xml:space="preserve"> </w:t>
+      </w:r>
+      <w:r>
+        <w:t xml:space="preserve">This is a multiple choice (check allhorizontal question</w:t>
+      </w:r>
+    </w:p>
+    <w:tbl>
+      <w:tblPr>
+        <w:tblStyle w:val="TableNormal"/>
+        <w:tblW w:type="pct" w:w="0.0"/>
+        <w:tblLook w:firstRow="1"/>
+      </w:tblPr>
+      <w:tblGrid/>
+      <w:tr>
+        <w:trPr>
+          <w:cnfStyle w:firstRow="1"/>
+        </w:trPr>
+        <w:tc>
+          <w:tcPr>
+            <w:tcBorders>
+              <w:bottom w:val="single"/>
+            </w:tcBorders>
+            <w:vAlign w:val="bottom"/>
+          </w:tcPr>
+          <w:p>
+            <w:pPr>
+              <w:pStyle w:val="Compact"/>
+              <w:jc w:val="right"/>
+            </w:pPr>
+            <w:r>
+              <w:t xml:space="preserve">N</w:t>
+            </w:r>
+          </w:p>
+        </w:tc>
+        <w:tc>
+          <w:tcPr>
+            <w:tcBorders>
+              <w:bottom w:val="single"/>
+            </w:tcBorders>
+            <w:vAlign w:val="bottom"/>
+          </w:tcPr>
+          <w:p>
+            <w:pPr>
+              <w:pStyle w:val="Compact"/>
+              <w:jc w:val="left"/>
+            </w:pPr>
+            <w:r>
+              <w:t xml:space="preserve">Percent</w:t>
+            </w:r>
+          </w:p>
+        </w:tc>
+        <w:tc>
+          <w:tcPr>
+            <w:tcBorders>
+              <w:bottom w:val="single"/>
+            </w:tcBorders>
+            <w:vAlign w:val="bottom"/>
+          </w:tcPr>
+          <w:p>
+            <w:pStyle w:val="Compact"/>
+          </w:p>
+        </w:tc>
+      </w:tr>
+      <w:tr>
+        <w:tc>
+          <w:p>
+            <w:pPr>
+              <w:pStyle w:val="Compact"/>
+              <w:jc w:val="right"/>
+            </w:pPr>
+            <w:r>
+              <w:t xml:space="preserve">3</w:t>
+            </w:r>
+          </w:p>
+        </w:tc>
+        <w:tc>
+          <w:p>
+            <w:pPr>
+              <w:pStyle w:val="Compact"/>
+              <w:jc w:val="left"/>
+            </w:pPr>
+            <w:r>
+              <w:t xml:space="preserve">50.0%</w:t>
+            </w:r>
+          </w:p>
+        </w:tc>
+        <w:tc>
+          <w:p>
+            <w:pPr>
+              <w:pStyle w:val="Compact"/>
+              <w:jc w:val="left"/>
+            </w:pPr>
+            <w:r>
+              <w:t xml:space="preserve">Click to write Choice 1</w:t>
+            </w:r>
+          </w:p>
+        </w:tc>
+      </w:tr>
+      <w:tr>
+        <w:tc>
+          <w:p>
+            <w:pPr>
+              <w:pStyle w:val="Compact"/>
+              <w:jc w:val="right"/>
+            </w:pPr>
+            <w:r>
+              <w:t xml:space="preserve">3</w:t>
+            </w:r>
+          </w:p>
+        </w:tc>
+        <w:tc>
+          <w:p>
+            <w:pPr>
+              <w:pStyle w:val="Compact"/>
+              <w:jc w:val="left"/>
+            </w:pPr>
+            <w:r>
+              <w:t xml:space="preserve">50.0%</w:t>
+            </w:r>
+          </w:p>
+        </w:tc>
+        <w:tc>
+          <w:p>
+            <w:pPr>
+              <w:pStyle w:val="Compact"/>
+              <w:jc w:val="left"/>
+            </w:pPr>
+            <w:r>
+              <w:t xml:space="preserve">Click to write Choice 2</w:t>
+            </w:r>
+          </w:p>
+        </w:tc>
+      </w:tr>
+      <w:tr>
+        <w:tc>
+          <w:p>
+            <w:pPr>
+              <w:pStyle w:val="Compact"/>
+              <w:jc w:val="right"/>
+            </w:pPr>
+            <w:r>
+              <w:t xml:space="preserve">0</w:t>
+            </w:r>
+          </w:p>
+        </w:tc>
+        <w:tc>
+          <w:p>
+            <w:pPr>
+              <w:pStyle w:val="Compact"/>
+              <w:jc w:val="left"/>
+            </w:pPr>
+            <w:r>
+              <w:t xml:space="preserve">0.0%</w:t>
+            </w:r>
+          </w:p>
+        </w:tc>
+        <w:tc>
+          <w:p>
+            <w:pPr>
+              <w:pStyle w:val="Compact"/>
+              <w:jc w:val="left"/>
+            </w:pPr>
+            <w:r>
+              <w:t xml:space="preserve">Click to write Choice 3</w:t>
+            </w:r>
+          </w:p>
+        </w:tc>
+      </w:tr>
+    </w:tbl>
+    <w:p>
+      <w:pPr>
+        <w:pStyle w:val="Heading3"/>
+      </w:pPr>
+      <w:bookmarkStart w:id="35" w:name="this-is-a-multiple-choice-check-allvertical-question"/>
+      <w:bookmarkEnd w:id="35"/>
+      <w:r>
+        <w:t xml:space="preserve">9.</w:t>
+      </w:r>
+      <w:r>
+        <w:t xml:space="preserve"> </w:t>
+      </w:r>
+      <w:r>
+        <w:t xml:space="preserve">This is a multiple choice (check allvertical question</w:t>
+      </w:r>
+    </w:p>
+    <w:tbl>
+      <w:tblPr>
+        <w:tblStyle w:val="TableNormal"/>
+        <w:tblW w:type="pct" w:w="0.0"/>
+        <w:tblLook w:firstRow="1"/>
+      </w:tblPr>
+      <w:tblGrid/>
+      <w:tr>
+        <w:trPr>
+          <w:cnfStyle w:firstRow="1"/>
+        </w:trPr>
+        <w:tc>
+          <w:tcPr>
+            <w:tcBorders>
+              <w:bottom w:val="single"/>
+            </w:tcBorders>
+            <w:vAlign w:val="bottom"/>
+          </w:tcPr>
+          <w:p>
+            <w:pPr>
+              <w:pStyle w:val="Compact"/>
+              <w:jc w:val="right"/>
+            </w:pPr>
+            <w:r>
+              <w:t xml:space="preserve">N</w:t>
+            </w:r>
+          </w:p>
+        </w:tc>
+        <w:tc>
+          <w:tcPr>
+            <w:tcBorders>
+              <w:bottom w:val="single"/>
+            </w:tcBorders>
+            <w:vAlign w:val="bottom"/>
+          </w:tcPr>
+          <w:p>
+            <w:pPr>
+              <w:pStyle w:val="Compact"/>
+              <w:jc w:val="left"/>
+            </w:pPr>
+            <w:r>
+              <w:t xml:space="preserve">Percent</w:t>
+            </w:r>
+          </w:p>
+        </w:tc>
+        <w:tc>
+          <w:tcPr>
+            <w:tcBorders>
+              <w:bottom w:val="single"/>
+            </w:tcBorders>
+            <w:vAlign w:val="bottom"/>
+          </w:tcPr>
+          <w:p>
+            <w:pStyle w:val="Compact"/>
           </w:p>
         </w:tc>
       </w:tr>
@@ -1354,16 +2338,14 @@
       <w:pPr>
         <w:pStyle w:val="Heading3"/>
       </w:pPr>
-      <w:bookmarkStart w:id="37" w:name="q14"/>
+      <w:bookmarkStart w:id="37" w:name="this-is-a-drag-and-drop-rank-order-question"/>
       <w:bookmarkEnd w:id="37"/>
       <w:r>
-        <w:t xml:space="preserve">1. Q14</w:t>
-      </w:r>
-    </w:p>
-    <w:p>
-      <w:pPr>
-        <w:pStyle w:val="FirstParagraph"/>
-      </w:pPr>
+        <w:t xml:space="preserve">1.</w:t>
+      </w:r>
+      <w:r>
+        <w:t xml:space="preserve"> </w:t>
+      </w:r>
       <w:r>
         <w:t xml:space="preserve">This is a drag and drop rank order question</w:t>
       </w:r>
@@ -1372,16 +2354,14 @@
       <w:pPr>
         <w:pStyle w:val="Heading3"/>
       </w:pPr>
-      <w:bookmarkStart w:id="38" w:name="q15"/>
+      <w:bookmarkStart w:id="38" w:name="this-is-a-radio-button-rank-order-question"/>
       <w:bookmarkEnd w:id="38"/>
       <w:r>
-        <w:t xml:space="preserve">2. Q15</w:t>
-      </w:r>
-    </w:p>
-    <w:p>
-      <w:pPr>
-        <w:pStyle w:val="FirstParagraph"/>
-      </w:pPr>
+        <w:t xml:space="preserve">2.</w:t>
+      </w:r>
+      <w:r>
+        <w:t xml:space="preserve"> </w:t>
+      </w:r>
       <w:r>
         <w:t xml:space="preserve">This is a radio button rank order question</w:t>
       </w:r>
@@ -1400,16 +2380,14 @@
       <w:pPr>
         <w:pStyle w:val="Heading3"/>
       </w:pPr>
-      <w:bookmarkStart w:id="40" w:name="q16"/>
+      <w:bookmarkStart w:id="40" w:name="this-is-a-side-by-side-question-column-1-has-multiple-answers-column-2-has-single-answers"/>
       <w:bookmarkEnd w:id="40"/>
       <w:r>
-        <w:t xml:space="preserve">1. Q16</w:t>
-      </w:r>
-    </w:p>
-    <w:p>
-      <w:pPr>
-        <w:pStyle w:val="FirstParagraph"/>
-      </w:pPr>
+        <w:t xml:space="preserve">1.</w:t>
+      </w:r>
+      <w:r>
+        <w:t xml:space="preserve"> </w:t>
+      </w:r>
       <w:r>
         <w:t xml:space="preserve">This is a side by side question Column 1 has multiple answers Column 2 has single answers</w:t>
       </w:r>
@@ -1522,7 +2500,7 @@
     </w:lvl>
   </w:abstractNum>
   <w:abstractNum w:abstractNumId="990">
-    <w:nsid w:val="eb8d9e32"/>
+    <w:nsid w:val="c2f07c58"/>
     <w:multiLevelType w:val="multilevel"/>
     <w:lvl w:ilvl="0">
       <w:numFmt w:val="bullet"/>

</xml_diff>